<commit_message>
Deploying to gh-pages from  @ a8b1f1c9d05c64dc238cb25079839fe161fe5201 🚀
</commit_message>
<xml_diff>
--- a/Zeng_Simon_Resume.docx
+++ b/Zeng_Simon_Resume.docx
@@ -708,7 +708,7 @@
         </w:r>
       </w:hyperlink>
       <w:r>
-        <w:t xml:space="preserve">: Python bindings for the Dhall configuration language</w:t>
+        <w:t xml:space="preserve">: Python bindings for Dhall, a functional configuration language</w:t>
       </w:r>
     </w:p>
     <w:p>
@@ -790,7 +790,7 @@
         <w:rPr>
           <w:rStyle w:val="VerbatimChar"/>
         </w:rPr>
-        <w:t xml:space="preserve">06ddc2d</w:t>
+        <w:t xml:space="preserve">3367b68</w:t>
       </w:r>
       <w:r>
         <w:t xml:space="preserve"> </w:t>

</xml_diff>

<commit_message>
Deploying to gh-pages from  @ f54f413b34ba6d2dd091d15a3c52d9c2a5a209e1 🚀
</commit_message>
<xml_diff>
--- a/Zeng_Simon_Resume.docx
+++ b/Zeng_Simon_Resume.docx
@@ -774,6 +774,44 @@
           <w:rPr>
             <w:rStyle w:val="Hyperlink"/>
           </w:rPr>
+          <w:t xml:space="preserve">dhall-lang/dhall-lang</w:t>
+        </w:r>
+      </w:hyperlink>
+    </w:p>
+    <w:p>
+      <w:pPr>
+        <w:pStyle w:val="Compact"/>
+        <w:numPr>
+          <w:numId w:val="1016"/>
+          <w:ilvl w:val="1"/>
+        </w:numPr>
+      </w:pPr>
+      <w:r>
+        <w:rPr>
+          <w:rStyle w:val="VerbatimChar"/>
+        </w:rPr>
+        <w:t xml:space="preserve">b22cce1</w:t>
+      </w:r>
+      <w:r>
+        <w:t xml:space="preserve"> </w:t>
+      </w:r>
+      <w:r>
+        <w:t xml:space="preserve">Update stale code to Dhall v19 standards</w:t>
+      </w:r>
+    </w:p>
+    <w:p>
+      <w:pPr>
+        <w:pStyle w:val="Compact"/>
+        <w:numPr>
+          <w:numId w:val="1015"/>
+          <w:ilvl w:val="0"/>
+        </w:numPr>
+      </w:pPr>
+      <w:hyperlink r:id="rId38">
+        <w:r>
+          <w:rPr>
+            <w:rStyle w:val="Hyperlink"/>
+          </w:rPr>
           <w:t xml:space="preserve">dhall-lang/dhall-kubernetes</w:t>
         </w:r>
       </w:hyperlink>
@@ -782,7 +820,7 @@
       <w:pPr>
         <w:pStyle w:val="Compact"/>
         <w:numPr>
-          <w:numId w:val="1016"/>
+          <w:numId w:val="1017"/>
           <w:ilvl w:val="1"/>
         </w:numPr>
       </w:pPr>
@@ -807,7 +845,7 @@
           <w:ilvl w:val="0"/>
         </w:numPr>
       </w:pPr>
-      <w:hyperlink r:id="rId38">
+      <w:hyperlink r:id="rId39">
         <w:r>
           <w:rPr>
             <w:rStyle w:val="Hyperlink"/>
@@ -820,7 +858,7 @@
       <w:pPr>
         <w:pStyle w:val="Compact"/>
         <w:numPr>
-          <w:numId w:val="1017"/>
+          <w:numId w:val="1018"/>
           <w:ilvl w:val="1"/>
         </w:numPr>
       </w:pPr>
@@ -845,7 +883,7 @@
           <w:ilvl w:val="0"/>
         </w:numPr>
       </w:pPr>
-      <w:hyperlink r:id="rId39">
+      <w:hyperlink r:id="rId40">
         <w:r>
           <w:rPr>
             <w:rStyle w:val="Hyperlink"/>
@@ -858,7 +896,7 @@
       <w:pPr>
         <w:pStyle w:val="Compact"/>
         <w:numPr>
-          <w:numId w:val="1018"/>
+          <w:numId w:val="1019"/>
           <w:ilvl w:val="1"/>
         </w:numPr>
       </w:pPr>
@@ -879,17 +917,17 @@
       <w:pPr>
         <w:pStyle w:val="Heading2"/>
       </w:pPr>
-      <w:bookmarkStart w:id="40" w:name="misc-experience"/>
+      <w:bookmarkStart w:id="41" w:name="misc-experience"/>
       <w:r>
         <w:t xml:space="preserve">Misc Experience</w:t>
       </w:r>
-      <w:bookmarkEnd w:id="40"/>
-    </w:p>
-    <w:p>
-      <w:pPr>
-        <w:pStyle w:val="Compact"/>
-        <w:numPr>
-          <w:numId w:val="1019"/>
+      <w:bookmarkEnd w:id="41"/>
+    </w:p>
+    <w:p>
+      <w:pPr>
+        <w:pStyle w:val="Compact"/>
+        <w:numPr>
+          <w:numId w:val="1020"/>
           <w:ilvl w:val="0"/>
         </w:numPr>
       </w:pPr>
@@ -901,7 +939,7 @@
       <w:pPr>
         <w:pStyle w:val="Compact"/>
         <w:numPr>
-          <w:numId w:val="1019"/>
+          <w:numId w:val="1020"/>
           <w:ilvl w:val="0"/>
         </w:numPr>
       </w:pPr>
@@ -913,7 +951,7 @@
       <w:pPr>
         <w:pStyle w:val="Compact"/>
         <w:numPr>
-          <w:numId w:val="1019"/>
+          <w:numId w:val="1020"/>
           <w:ilvl w:val="0"/>
         </w:numPr>
       </w:pPr>
@@ -925,17 +963,17 @@
       <w:pPr>
         <w:pStyle w:val="Heading2"/>
       </w:pPr>
-      <w:bookmarkStart w:id="41" w:name="education"/>
+      <w:bookmarkStart w:id="42" w:name="education"/>
       <w:r>
         <w:t xml:space="preserve">Education</w:t>
       </w:r>
-      <w:bookmarkEnd w:id="41"/>
-    </w:p>
-    <w:p>
-      <w:pPr>
-        <w:pStyle w:val="Compact"/>
-        <w:numPr>
-          <w:numId w:val="1020"/>
+      <w:bookmarkEnd w:id="42"/>
+    </w:p>
+    <w:p>
+      <w:pPr>
+        <w:pStyle w:val="Compact"/>
+        <w:numPr>
+          <w:numId w:val="1021"/>
           <w:ilvl w:val="0"/>
         </w:numPr>
       </w:pPr>
@@ -947,17 +985,17 @@
       <w:pPr>
         <w:pStyle w:val="Heading2"/>
       </w:pPr>
-      <w:bookmarkStart w:id="42" w:name="coursework"/>
+      <w:bookmarkStart w:id="43" w:name="coursework"/>
       <w:r>
         <w:t xml:space="preserve">Coursework</w:t>
       </w:r>
-      <w:bookmarkEnd w:id="42"/>
-    </w:p>
-    <w:p>
-      <w:pPr>
-        <w:pStyle w:val="Compact"/>
-        <w:numPr>
-          <w:numId w:val="1021"/>
+      <w:bookmarkEnd w:id="43"/>
+    </w:p>
+    <w:p>
+      <w:pPr>
+        <w:pStyle w:val="Compact"/>
+        <w:numPr>
+          <w:numId w:val="1022"/>
           <w:ilvl w:val="0"/>
         </w:numPr>
       </w:pPr>
@@ -969,7 +1007,7 @@
       <w:pPr>
         <w:pStyle w:val="Compact"/>
         <w:numPr>
-          <w:numId w:val="1021"/>
+          <w:numId w:val="1022"/>
           <w:ilvl w:val="0"/>
         </w:numPr>
       </w:pPr>
@@ -981,7 +1019,7 @@
       <w:pPr>
         <w:pStyle w:val="Compact"/>
         <w:numPr>
-          <w:numId w:val="1021"/>
+          <w:numId w:val="1022"/>
           <w:ilvl w:val="0"/>
         </w:numPr>
       </w:pPr>
@@ -993,7 +1031,7 @@
       <w:pPr>
         <w:pStyle w:val="Compact"/>
         <w:numPr>
-          <w:numId w:val="1021"/>
+          <w:numId w:val="1022"/>
           <w:ilvl w:val="0"/>
         </w:numPr>
       </w:pPr>
@@ -1301,6 +1339,9 @@
     <w:abstractNumId w:val="991"/>
   </w:num>
   <w:num w:numId="1021">
+    <w:abstractNumId w:val="991"/>
+  </w:num>
+  <w:num w:numId="1022">
     <w:abstractNumId w:val="991"/>
   </w:num>
 </w:numbering>

</xml_diff>

<commit_message>
Deploying to gh-pages from  @ 7c5746655b2164369e7c2a3aec6f889d72412470 🚀
</commit_message>
<xml_diff>
--- a/Zeng_Simon_Resume.docx
+++ b/Zeng_Simon_Resume.docx
@@ -774,6 +774,44 @@
           <w:rPr>
             <w:rStyle w:val="Hyperlink"/>
           </w:rPr>
+          <w:t xml:space="preserve">kyazdani42/nvim-tree.lua</w:t>
+        </w:r>
+      </w:hyperlink>
+    </w:p>
+    <w:p>
+      <w:pPr>
+        <w:pStyle w:val="Compact"/>
+        <w:numPr>
+          <w:numId w:val="1016"/>
+          <w:ilvl w:val="1"/>
+        </w:numPr>
+      </w:pPr>
+      <w:r>
+        <w:rPr>
+          <w:rStyle w:val="VerbatimChar"/>
+        </w:rPr>
+        <w:t xml:space="preserve">9aa8be6</w:t>
+      </w:r>
+      <w:r>
+        <w:t xml:space="preserve"> </w:t>
+      </w:r>
+      <w:r>
+        <w:t xml:space="preserve">Fix null pointer crash from glibc bug</w:t>
+      </w:r>
+    </w:p>
+    <w:p>
+      <w:pPr>
+        <w:pStyle w:val="Compact"/>
+        <w:numPr>
+          <w:numId w:val="1015"/>
+          <w:ilvl w:val="0"/>
+        </w:numPr>
+      </w:pPr>
+      <w:hyperlink r:id="rId38">
+        <w:r>
+          <w:rPr>
+            <w:rStyle w:val="Hyperlink"/>
+          </w:rPr>
           <w:t xml:space="preserve">dhall-lang/dhall-lang</w:t>
         </w:r>
       </w:hyperlink>
@@ -782,7 +820,7 @@
       <w:pPr>
         <w:pStyle w:val="Compact"/>
         <w:numPr>
-          <w:numId w:val="1016"/>
+          <w:numId w:val="1017"/>
           <w:ilvl w:val="1"/>
         </w:numPr>
       </w:pPr>
@@ -807,7 +845,7 @@
           <w:ilvl w:val="0"/>
         </w:numPr>
       </w:pPr>
-      <w:hyperlink r:id="rId38">
+      <w:hyperlink r:id="rId39">
         <w:r>
           <w:rPr>
             <w:rStyle w:val="Hyperlink"/>
@@ -820,7 +858,7 @@
       <w:pPr>
         <w:pStyle w:val="Compact"/>
         <w:numPr>
-          <w:numId w:val="1017"/>
+          <w:numId w:val="1018"/>
           <w:ilvl w:val="1"/>
         </w:numPr>
       </w:pPr>
@@ -845,7 +883,7 @@
           <w:ilvl w:val="0"/>
         </w:numPr>
       </w:pPr>
-      <w:hyperlink r:id="rId39">
+      <w:hyperlink r:id="rId40">
         <w:r>
           <w:rPr>
             <w:rStyle w:val="Hyperlink"/>
@@ -858,7 +896,7 @@
       <w:pPr>
         <w:pStyle w:val="Compact"/>
         <w:numPr>
-          <w:numId w:val="1018"/>
+          <w:numId w:val="1019"/>
           <w:ilvl w:val="1"/>
         </w:numPr>
       </w:pPr>
@@ -883,7 +921,7 @@
           <w:ilvl w:val="0"/>
         </w:numPr>
       </w:pPr>
-      <w:hyperlink r:id="rId40">
+      <w:hyperlink r:id="rId41">
         <w:r>
           <w:rPr>
             <w:rStyle w:val="Hyperlink"/>
@@ -896,7 +934,7 @@
       <w:pPr>
         <w:pStyle w:val="Compact"/>
         <w:numPr>
-          <w:numId w:val="1019"/>
+          <w:numId w:val="1020"/>
           <w:ilvl w:val="1"/>
         </w:numPr>
       </w:pPr>
@@ -917,17 +955,17 @@
       <w:pPr>
         <w:pStyle w:val="Heading2"/>
       </w:pPr>
-      <w:bookmarkStart w:id="41" w:name="misc-experience"/>
+      <w:bookmarkStart w:id="42" w:name="misc-experience"/>
       <w:r>
         <w:t xml:space="preserve">Misc Experience</w:t>
       </w:r>
-      <w:bookmarkEnd w:id="41"/>
-    </w:p>
-    <w:p>
-      <w:pPr>
-        <w:pStyle w:val="Compact"/>
-        <w:numPr>
-          <w:numId w:val="1020"/>
+      <w:bookmarkEnd w:id="42"/>
+    </w:p>
+    <w:p>
+      <w:pPr>
+        <w:pStyle w:val="Compact"/>
+        <w:numPr>
+          <w:numId w:val="1021"/>
           <w:ilvl w:val="0"/>
         </w:numPr>
       </w:pPr>
@@ -939,7 +977,7 @@
       <w:pPr>
         <w:pStyle w:val="Compact"/>
         <w:numPr>
-          <w:numId w:val="1020"/>
+          <w:numId w:val="1021"/>
           <w:ilvl w:val="0"/>
         </w:numPr>
       </w:pPr>
@@ -951,7 +989,7 @@
       <w:pPr>
         <w:pStyle w:val="Compact"/>
         <w:numPr>
-          <w:numId w:val="1020"/>
+          <w:numId w:val="1021"/>
           <w:ilvl w:val="0"/>
         </w:numPr>
       </w:pPr>
@@ -963,17 +1001,17 @@
       <w:pPr>
         <w:pStyle w:val="Heading2"/>
       </w:pPr>
-      <w:bookmarkStart w:id="42" w:name="education"/>
+      <w:bookmarkStart w:id="43" w:name="education"/>
       <w:r>
         <w:t xml:space="preserve">Education</w:t>
       </w:r>
-      <w:bookmarkEnd w:id="42"/>
-    </w:p>
-    <w:p>
-      <w:pPr>
-        <w:pStyle w:val="Compact"/>
-        <w:numPr>
-          <w:numId w:val="1021"/>
+      <w:bookmarkEnd w:id="43"/>
+    </w:p>
+    <w:p>
+      <w:pPr>
+        <w:pStyle w:val="Compact"/>
+        <w:numPr>
+          <w:numId w:val="1022"/>
           <w:ilvl w:val="0"/>
         </w:numPr>
       </w:pPr>
@@ -985,17 +1023,17 @@
       <w:pPr>
         <w:pStyle w:val="Heading2"/>
       </w:pPr>
-      <w:bookmarkStart w:id="43" w:name="coursework"/>
+      <w:bookmarkStart w:id="44" w:name="coursework"/>
       <w:r>
         <w:t xml:space="preserve">Coursework</w:t>
       </w:r>
-      <w:bookmarkEnd w:id="43"/>
-    </w:p>
-    <w:p>
-      <w:pPr>
-        <w:pStyle w:val="Compact"/>
-        <w:numPr>
-          <w:numId w:val="1022"/>
+      <w:bookmarkEnd w:id="44"/>
+    </w:p>
+    <w:p>
+      <w:pPr>
+        <w:pStyle w:val="Compact"/>
+        <w:numPr>
+          <w:numId w:val="1023"/>
           <w:ilvl w:val="0"/>
         </w:numPr>
       </w:pPr>
@@ -1007,7 +1045,7 @@
       <w:pPr>
         <w:pStyle w:val="Compact"/>
         <w:numPr>
-          <w:numId w:val="1022"/>
+          <w:numId w:val="1023"/>
           <w:ilvl w:val="0"/>
         </w:numPr>
       </w:pPr>
@@ -1019,7 +1057,7 @@
       <w:pPr>
         <w:pStyle w:val="Compact"/>
         <w:numPr>
-          <w:numId w:val="1022"/>
+          <w:numId w:val="1023"/>
           <w:ilvl w:val="0"/>
         </w:numPr>
       </w:pPr>
@@ -1031,7 +1069,7 @@
       <w:pPr>
         <w:pStyle w:val="Compact"/>
         <w:numPr>
-          <w:numId w:val="1022"/>
+          <w:numId w:val="1023"/>
           <w:ilvl w:val="0"/>
         </w:numPr>
       </w:pPr>
@@ -1342,6 +1380,9 @@
     <w:abstractNumId w:val="991"/>
   </w:num>
   <w:num w:numId="1022">
+    <w:abstractNumId w:val="991"/>
+  </w:num>
+  <w:num w:numId="1023">
     <w:abstractNumId w:val="991"/>
   </w:num>
 </w:numbering>

</xml_diff>

<commit_message>
Deploying to gh-pages from @ s-zeng/resume@f358d1a044ca092f62442fa711bc6985c198e6cd 🚀
</commit_message>
<xml_diff>
--- a/Zeng_Simon_Resume.docx
+++ b/Zeng_Simon_Resume.docx
@@ -8,6 +8,20 @@
       </w:pPr>
       <w:r>
         <w:t xml:space="preserve">Resume</w:t>
+      </w:r>
+    </w:p>
+    <w:p>
+      <w:pPr>
+        <w:pStyle w:val="Subtitle"/>
+      </w:pPr>
+      <w:r>
+        <w:t xml:space="preserve">Software</w:t>
+      </w:r>
+      <w:r>
+        <w:t xml:space="preserve"> </w:t>
+      </w:r>
+      <w:r>
+        <w:t xml:space="preserve">Engineer</w:t>
       </w:r>
     </w:p>
     <w:p>

</xml_diff>

<commit_message>
Deploying to gh-pages from @ s-zeng/resume@8e449a70554f03a8853dfd8441a83e592b490bad 🚀
</commit_message>
<xml_diff>
--- a/Zeng_Simon_Resume.docx
+++ b/Zeng_Simon_Resume.docx
@@ -171,17 +171,63 @@
       <w:pPr>
         <w:pStyle w:val="Heading3"/>
       </w:pPr>
-      <w:bookmarkStart w:id="26" w:name="X9f2e8fa66f5697e169502e037a52c60b94c7983"/>
+      <w:bookmarkStart w:id="26" w:name="Xda6d5d25231c5bd634853274138b199c3ae6fce"/>
+      <w:r>
+        <w:t xml:space="preserve">Tesla – Software Engineering Intern (Firmware Tooling)</w:t>
+      </w:r>
+      <w:bookmarkEnd w:id="26"/>
+    </w:p>
+    <w:p>
+      <w:pPr>
+        <w:pStyle w:val="Compact"/>
+        <w:numPr>
+          <w:numId w:val="1002"/>
+          <w:ilvl w:val="0"/>
+        </w:numPr>
+      </w:pPr>
+      <w:r>
+        <w:t xml:space="preserve">Date: May 2021 – Aug 2021</w:t>
+      </w:r>
+    </w:p>
+    <w:p>
+      <w:pPr>
+        <w:pStyle w:val="Compact"/>
+        <w:numPr>
+          <w:numId w:val="1002"/>
+          <w:ilvl w:val="0"/>
+        </w:numPr>
+      </w:pPr>
+      <w:r>
+        <w:t xml:space="preserve">Location: Remote</w:t>
+      </w:r>
+    </w:p>
+    <w:p>
+      <w:pPr>
+        <w:pStyle w:val="Compact"/>
+        <w:numPr>
+          <w:numId w:val="1002"/>
+          <w:ilvl w:val="0"/>
+        </w:numPr>
+      </w:pPr>
+      <w:r>
+        <w:t xml:space="preserve">Skills: Haskell, Firmware</w:t>
+      </w:r>
+    </w:p>
+    <w:p>
+      <w:pPr>
+        <w:pStyle w:val="Heading3"/>
+      </w:pPr>
+      <w:bookmarkStart w:id="27" w:name="X9f2e8fa66f5697e169502e037a52c60b94c7983"/>
       <w:r>
         <w:t xml:space="preserve">TQ Tezos – Software Engineering Intern (Blockchain)</w:t>
       </w:r>
-      <w:bookmarkEnd w:id="26"/>
-    </w:p>
-    <w:p>
-      <w:pPr>
-        <w:pStyle w:val="Compact"/>
-        <w:numPr>
-          <w:numId w:val="1002"/>
+      <w:bookmarkEnd w:id="27"/>
+    </w:p>
+    <w:p>
+      <w:pPr>
+        <w:pStyle w:val="Compact"/>
+        <w:numPr>
+          <w:numId w:val="1003"/>
           <w:ilvl w:val="0"/>
         </w:numPr>
       </w:pPr>
@@ -193,7 +239,7 @@
       <w:pPr>
         <w:pStyle w:val="Compact"/>
         <w:numPr>
-          <w:numId w:val="1002"/>
+          <w:numId w:val="1003"/>
           <w:ilvl w:val="0"/>
         </w:numPr>
       </w:pPr>
@@ -205,7 +251,7 @@
       <w:pPr>
         <w:pStyle w:val="Compact"/>
         <w:numPr>
-          <w:numId w:val="1002"/>
+          <w:numId w:val="1003"/>
           <w:ilvl w:val="0"/>
         </w:numPr>
       </w:pPr>
@@ -217,7 +263,7 @@
       <w:pPr>
         <w:pStyle w:val="Compact"/>
         <w:numPr>
-          <w:numId w:val="1002"/>
+          <w:numId w:val="1003"/>
           <w:ilvl w:val="0"/>
         </w:numPr>
       </w:pPr>
@@ -229,7 +275,7 @@
       <w:pPr>
         <w:pStyle w:val="Compact"/>
         <w:numPr>
-          <w:numId w:val="1003"/>
+          <w:numId w:val="1004"/>
           <w:ilvl w:val="1"/>
         </w:numPr>
       </w:pPr>
@@ -241,7 +287,7 @@
       <w:pPr>
         <w:pStyle w:val="Compact"/>
         <w:numPr>
-          <w:numId w:val="1003"/>
+          <w:numId w:val="1004"/>
           <w:ilvl w:val="1"/>
         </w:numPr>
       </w:pPr>
@@ -253,7 +299,7 @@
       <w:pPr>
         <w:pStyle w:val="Compact"/>
         <w:numPr>
-          <w:numId w:val="1003"/>
+          <w:numId w:val="1004"/>
           <w:ilvl w:val="1"/>
         </w:numPr>
       </w:pPr>
@@ -265,17 +311,17 @@
       <w:pPr>
         <w:pStyle w:val="Heading3"/>
       </w:pPr>
-      <w:bookmarkStart w:id="27" w:name="Xda6d5d25231c5bd634853274138b199c3ae6fce"/>
+      <w:bookmarkStart w:id="28" w:name="Xf6579abcd2d014fc50c782584396fdaf83f4d3e"/>
       <w:r>
         <w:t xml:space="preserve">Tesla – Software Engineering Intern (Firmware Tooling)</w:t>
       </w:r>
-      <w:bookmarkEnd w:id="27"/>
-    </w:p>
-    <w:p>
-      <w:pPr>
-        <w:pStyle w:val="Compact"/>
-        <w:numPr>
-          <w:numId w:val="1004"/>
+      <w:bookmarkEnd w:id="28"/>
+    </w:p>
+    <w:p>
+      <w:pPr>
+        <w:pStyle w:val="Compact"/>
+        <w:numPr>
+          <w:numId w:val="1005"/>
           <w:ilvl w:val="0"/>
         </w:numPr>
       </w:pPr>
@@ -287,7 +333,7 @@
       <w:pPr>
         <w:pStyle w:val="Compact"/>
         <w:numPr>
-          <w:numId w:val="1004"/>
+          <w:numId w:val="1005"/>
           <w:ilvl w:val="0"/>
         </w:numPr>
       </w:pPr>
@@ -299,7 +345,7 @@
       <w:pPr>
         <w:pStyle w:val="Compact"/>
         <w:numPr>
-          <w:numId w:val="1004"/>
+          <w:numId w:val="1005"/>
           <w:ilvl w:val="0"/>
         </w:numPr>
       </w:pPr>
@@ -311,7 +357,7 @@
       <w:pPr>
         <w:pStyle w:val="Compact"/>
         <w:numPr>
-          <w:numId w:val="1004"/>
+          <w:numId w:val="1005"/>
           <w:ilvl w:val="0"/>
         </w:numPr>
       </w:pPr>
@@ -323,7 +369,7 @@
       <w:pPr>
         <w:pStyle w:val="Compact"/>
         <w:numPr>
-          <w:numId w:val="1005"/>
+          <w:numId w:val="1006"/>
           <w:ilvl w:val="1"/>
         </w:numPr>
       </w:pPr>
@@ -335,7 +381,7 @@
       <w:pPr>
         <w:pStyle w:val="Compact"/>
         <w:numPr>
-          <w:numId w:val="1005"/>
+          <w:numId w:val="1006"/>
           <w:ilvl w:val="1"/>
         </w:numPr>
       </w:pPr>
@@ -347,7 +393,7 @@
       <w:pPr>
         <w:pStyle w:val="Compact"/>
         <w:numPr>
-          <w:numId w:val="1005"/>
+          <w:numId w:val="1006"/>
           <w:ilvl w:val="1"/>
         </w:numPr>
       </w:pPr>
@@ -359,7 +405,7 @@
       <w:pPr>
         <w:pStyle w:val="Compact"/>
         <w:numPr>
-          <w:numId w:val="1005"/>
+          <w:numId w:val="1006"/>
           <w:ilvl w:val="1"/>
         </w:numPr>
       </w:pPr>
@@ -371,17 +417,17 @@
       <w:pPr>
         <w:pStyle w:val="Heading3"/>
       </w:pPr>
-      <w:bookmarkStart w:id="28" w:name="Xb6547958890a4e8b071f7e423b8738da120c805"/>
+      <w:bookmarkStart w:id="29" w:name="Xb6547958890a4e8b071f7e423b8738da120c805"/>
       <w:r>
         <w:t xml:space="preserve">University of Waterloo – Teaching Assistant (Algebra)</w:t>
       </w:r>
-      <w:bookmarkEnd w:id="28"/>
-    </w:p>
-    <w:p>
-      <w:pPr>
-        <w:pStyle w:val="Compact"/>
-        <w:numPr>
-          <w:numId w:val="1006"/>
+      <w:bookmarkEnd w:id="29"/>
+    </w:p>
+    <w:p>
+      <w:pPr>
+        <w:pStyle w:val="Compact"/>
+        <w:numPr>
+          <w:numId w:val="1007"/>
           <w:ilvl w:val="0"/>
         </w:numPr>
       </w:pPr>
@@ -393,7 +439,7 @@
       <w:pPr>
         <w:pStyle w:val="Compact"/>
         <w:numPr>
-          <w:numId w:val="1006"/>
+          <w:numId w:val="1007"/>
           <w:ilvl w:val="0"/>
         </w:numPr>
       </w:pPr>
@@ -405,7 +451,7 @@
       <w:pPr>
         <w:pStyle w:val="Compact"/>
         <w:numPr>
-          <w:numId w:val="1006"/>
+          <w:numId w:val="1007"/>
           <w:ilvl w:val="0"/>
         </w:numPr>
       </w:pPr>
@@ -417,7 +463,7 @@
       <w:pPr>
         <w:pStyle w:val="Compact"/>
         <w:numPr>
-          <w:numId w:val="1006"/>
+          <w:numId w:val="1007"/>
           <w:ilvl w:val="0"/>
         </w:numPr>
       </w:pPr>
@@ -429,7 +475,7 @@
       <w:pPr>
         <w:pStyle w:val="Compact"/>
         <w:numPr>
-          <w:numId w:val="1007"/>
+          <w:numId w:val="1008"/>
           <w:ilvl w:val="1"/>
         </w:numPr>
       </w:pPr>
@@ -441,7 +487,7 @@
       <w:pPr>
         <w:pStyle w:val="Compact"/>
         <w:numPr>
-          <w:numId w:val="1007"/>
+          <w:numId w:val="1008"/>
           <w:ilvl w:val="1"/>
         </w:numPr>
       </w:pPr>
@@ -453,17 +499,17 @@
       <w:pPr>
         <w:pStyle w:val="Heading3"/>
       </w:pPr>
-      <w:bookmarkStart w:id="29" w:name="Xbdd8defacf151625408a4cd6186af1568a45fe0"/>
+      <w:bookmarkStart w:id="30" w:name="Xbdd8defacf151625408a4cd6186af1568a45fe0"/>
       <w:r>
         <w:t xml:space="preserve">Ericsson – Software Engineering Intern (Performance)</w:t>
       </w:r>
-      <w:bookmarkEnd w:id="29"/>
-    </w:p>
-    <w:p>
-      <w:pPr>
-        <w:pStyle w:val="Compact"/>
-        <w:numPr>
-          <w:numId w:val="1008"/>
+      <w:bookmarkEnd w:id="30"/>
+    </w:p>
+    <w:p>
+      <w:pPr>
+        <w:pStyle w:val="Compact"/>
+        <w:numPr>
+          <w:numId w:val="1009"/>
           <w:ilvl w:val="0"/>
         </w:numPr>
       </w:pPr>
@@ -475,7 +521,7 @@
       <w:pPr>
         <w:pStyle w:val="Compact"/>
         <w:numPr>
-          <w:numId w:val="1008"/>
+          <w:numId w:val="1009"/>
           <w:ilvl w:val="0"/>
         </w:numPr>
       </w:pPr>
@@ -487,7 +533,7 @@
       <w:pPr>
         <w:pStyle w:val="Compact"/>
         <w:numPr>
-          <w:numId w:val="1008"/>
+          <w:numId w:val="1009"/>
           <w:ilvl w:val="0"/>
         </w:numPr>
       </w:pPr>
@@ -499,7 +545,7 @@
       <w:pPr>
         <w:pStyle w:val="Compact"/>
         <w:numPr>
-          <w:numId w:val="1008"/>
+          <w:numId w:val="1009"/>
           <w:ilvl w:val="0"/>
         </w:numPr>
       </w:pPr>
@@ -511,7 +557,7 @@
       <w:pPr>
         <w:pStyle w:val="Compact"/>
         <w:numPr>
-          <w:numId w:val="1009"/>
+          <w:numId w:val="1010"/>
           <w:ilvl w:val="1"/>
         </w:numPr>
       </w:pPr>
@@ -523,7 +569,7 @@
       <w:pPr>
         <w:pStyle w:val="Compact"/>
         <w:numPr>
-          <w:numId w:val="1009"/>
+          <w:numId w:val="1010"/>
           <w:ilvl w:val="1"/>
         </w:numPr>
       </w:pPr>
@@ -535,17 +581,17 @@
       <w:pPr>
         <w:pStyle w:val="Heading3"/>
       </w:pPr>
-      <w:bookmarkStart w:id="30" w:name="X1e18279446d9611bd608b349e1dcda26510e975"/>
+      <w:bookmarkStart w:id="31" w:name="X1e18279446d9611bd608b349e1dcda26510e975"/>
       <w:r>
         <w:t xml:space="preserve">CENX – Software Engineering Intern (Test Automation)</w:t>
       </w:r>
-      <w:bookmarkEnd w:id="30"/>
-    </w:p>
-    <w:p>
-      <w:pPr>
-        <w:pStyle w:val="Compact"/>
-        <w:numPr>
-          <w:numId w:val="1010"/>
+      <w:bookmarkEnd w:id="31"/>
+    </w:p>
+    <w:p>
+      <w:pPr>
+        <w:pStyle w:val="Compact"/>
+        <w:numPr>
+          <w:numId w:val="1011"/>
           <w:ilvl w:val="0"/>
         </w:numPr>
       </w:pPr>
@@ -557,7 +603,7 @@
       <w:pPr>
         <w:pStyle w:val="Compact"/>
         <w:numPr>
-          <w:numId w:val="1010"/>
+          <w:numId w:val="1011"/>
           <w:ilvl w:val="0"/>
         </w:numPr>
       </w:pPr>
@@ -569,7 +615,7 @@
       <w:pPr>
         <w:pStyle w:val="Compact"/>
         <w:numPr>
-          <w:numId w:val="1010"/>
+          <w:numId w:val="1011"/>
           <w:ilvl w:val="0"/>
         </w:numPr>
       </w:pPr>
@@ -581,7 +627,7 @@
       <w:pPr>
         <w:pStyle w:val="Compact"/>
         <w:numPr>
-          <w:numId w:val="1010"/>
+          <w:numId w:val="1011"/>
           <w:ilvl w:val="0"/>
         </w:numPr>
       </w:pPr>
@@ -593,7 +639,7 @@
       <w:pPr>
         <w:pStyle w:val="Compact"/>
         <w:numPr>
-          <w:numId w:val="1011"/>
+          <w:numId w:val="1012"/>
           <w:ilvl w:val="1"/>
         </w:numPr>
       </w:pPr>
@@ -605,7 +651,7 @@
       <w:pPr>
         <w:pStyle w:val="Compact"/>
         <w:numPr>
-          <w:numId w:val="1011"/>
+          <w:numId w:val="1012"/>
           <w:ilvl w:val="1"/>
         </w:numPr>
       </w:pPr>
@@ -617,7 +663,7 @@
       <w:pPr>
         <w:pStyle w:val="Compact"/>
         <w:numPr>
-          <w:numId w:val="1011"/>
+          <w:numId w:val="1012"/>
           <w:ilvl w:val="1"/>
         </w:numPr>
       </w:pPr>
@@ -629,17 +675,17 @@
       <w:pPr>
         <w:pStyle w:val="Heading3"/>
       </w:pPr>
-      <w:bookmarkStart w:id="31" w:name="X1f4e2265cbd3b58917176fb2ee9568b7c3517b6"/>
+      <w:bookmarkStart w:id="32" w:name="X1f4e2265cbd3b58917176fb2ee9568b7c3517b6"/>
       <w:r>
         <w:t xml:space="preserve">inBay Technologies – Software Engineering Intern (Full Stack)</w:t>
       </w:r>
-      <w:bookmarkEnd w:id="31"/>
-    </w:p>
-    <w:p>
-      <w:pPr>
-        <w:pStyle w:val="Compact"/>
-        <w:numPr>
-          <w:numId w:val="1012"/>
+      <w:bookmarkEnd w:id="32"/>
+    </w:p>
+    <w:p>
+      <w:pPr>
+        <w:pStyle w:val="Compact"/>
+        <w:numPr>
+          <w:numId w:val="1013"/>
           <w:ilvl w:val="0"/>
         </w:numPr>
       </w:pPr>
@@ -651,7 +697,7 @@
       <w:pPr>
         <w:pStyle w:val="Compact"/>
         <w:numPr>
-          <w:numId w:val="1012"/>
+          <w:numId w:val="1013"/>
           <w:ilvl w:val="0"/>
         </w:numPr>
       </w:pPr>
@@ -663,7 +709,7 @@
       <w:pPr>
         <w:pStyle w:val="Compact"/>
         <w:numPr>
-          <w:numId w:val="1012"/>
+          <w:numId w:val="1013"/>
           <w:ilvl w:val="0"/>
         </w:numPr>
       </w:pPr>
@@ -675,7 +721,7 @@
       <w:pPr>
         <w:pStyle w:val="Compact"/>
         <w:numPr>
-          <w:numId w:val="1012"/>
+          <w:numId w:val="1013"/>
           <w:ilvl w:val="0"/>
         </w:numPr>
       </w:pPr>
@@ -687,7 +733,7 @@
       <w:pPr>
         <w:pStyle w:val="Compact"/>
         <w:numPr>
-          <w:numId w:val="1013"/>
+          <w:numId w:val="1014"/>
           <w:ilvl w:val="1"/>
         </w:numPr>
       </w:pPr>
@@ -699,21 +745,21 @@
       <w:pPr>
         <w:pStyle w:val="Heading2"/>
       </w:pPr>
-      <w:bookmarkStart w:id="32" w:name="projects"/>
+      <w:bookmarkStart w:id="33" w:name="projects"/>
       <w:r>
         <w:t xml:space="preserve">Projects</w:t>
       </w:r>
-      <w:bookmarkEnd w:id="32"/>
-    </w:p>
-    <w:p>
-      <w:pPr>
-        <w:pStyle w:val="Compact"/>
-        <w:numPr>
-          <w:numId w:val="1014"/>
-          <w:ilvl w:val="0"/>
-        </w:numPr>
-      </w:pPr>
-      <w:hyperlink r:id="rId33">
+      <w:bookmarkEnd w:id="33"/>
+    </w:p>
+    <w:p>
+      <w:pPr>
+        <w:pStyle w:val="Compact"/>
+        <w:numPr>
+          <w:numId w:val="1015"/>
+          <w:ilvl w:val="0"/>
+        </w:numPr>
+      </w:pPr>
+      <w:hyperlink r:id="rId34">
         <w:r>
           <w:rPr>
             <w:rStyle w:val="Hyperlink"/>
@@ -729,11 +775,11 @@
       <w:pPr>
         <w:pStyle w:val="Compact"/>
         <w:numPr>
-          <w:numId w:val="1014"/>
-          <w:ilvl w:val="0"/>
-        </w:numPr>
-      </w:pPr>
-      <w:hyperlink r:id="rId34">
+          <w:numId w:val="1015"/>
+          <w:ilvl w:val="0"/>
+        </w:numPr>
+      </w:pPr>
+      <w:hyperlink r:id="rId35">
         <w:r>
           <w:rPr>
             <w:rStyle w:val="Hyperlink"/>
@@ -749,11 +795,11 @@
       <w:pPr>
         <w:pStyle w:val="Compact"/>
         <w:numPr>
-          <w:numId w:val="1014"/>
-          <w:ilvl w:val="0"/>
-        </w:numPr>
-      </w:pPr>
-      <w:hyperlink r:id="rId35">
+          <w:numId w:val="1015"/>
+          <w:ilvl w:val="0"/>
+        </w:numPr>
+      </w:pPr>
+      <w:hyperlink r:id="rId36">
         <w:r>
           <w:rPr>
             <w:rStyle w:val="Hyperlink"/>
@@ -769,21 +815,21 @@
       <w:pPr>
         <w:pStyle w:val="Heading2"/>
       </w:pPr>
-      <w:bookmarkStart w:id="36" w:name="open-source-contributions"/>
+      <w:bookmarkStart w:id="37" w:name="open-source-contributions"/>
       <w:r>
         <w:t xml:space="preserve">Open Source Contributions</w:t>
       </w:r>
-      <w:bookmarkEnd w:id="36"/>
-    </w:p>
-    <w:p>
-      <w:pPr>
-        <w:pStyle w:val="Compact"/>
-        <w:numPr>
-          <w:numId w:val="1015"/>
-          <w:ilvl w:val="0"/>
-        </w:numPr>
-      </w:pPr>
-      <w:hyperlink r:id="rId37">
+      <w:bookmarkEnd w:id="37"/>
+    </w:p>
+    <w:p>
+      <w:pPr>
+        <w:pStyle w:val="Compact"/>
+        <w:numPr>
+          <w:numId w:val="1016"/>
+          <w:ilvl w:val="0"/>
+        </w:numPr>
+      </w:pPr>
+      <w:hyperlink r:id="rId38">
         <w:r>
           <w:rPr>
             <w:rStyle w:val="Hyperlink"/>
@@ -796,7 +842,7 @@
       <w:pPr>
         <w:pStyle w:val="Compact"/>
         <w:numPr>
-          <w:numId w:val="1016"/>
+          <w:numId w:val="1017"/>
           <w:ilvl w:val="1"/>
         </w:numPr>
       </w:pPr>
@@ -817,11 +863,11 @@
       <w:pPr>
         <w:pStyle w:val="Compact"/>
         <w:numPr>
-          <w:numId w:val="1015"/>
-          <w:ilvl w:val="0"/>
-        </w:numPr>
-      </w:pPr>
-      <w:hyperlink r:id="rId38">
+          <w:numId w:val="1016"/>
+          <w:ilvl w:val="0"/>
+        </w:numPr>
+      </w:pPr>
+      <w:hyperlink r:id="rId39">
         <w:r>
           <w:rPr>
             <w:rStyle w:val="Hyperlink"/>
@@ -834,7 +880,7 @@
       <w:pPr>
         <w:pStyle w:val="Compact"/>
         <w:numPr>
-          <w:numId w:val="1017"/>
+          <w:numId w:val="1018"/>
           <w:ilvl w:val="1"/>
         </w:numPr>
       </w:pPr>
@@ -855,11 +901,11 @@
       <w:pPr>
         <w:pStyle w:val="Compact"/>
         <w:numPr>
-          <w:numId w:val="1015"/>
-          <w:ilvl w:val="0"/>
-        </w:numPr>
-      </w:pPr>
-      <w:hyperlink r:id="rId39">
+          <w:numId w:val="1016"/>
+          <w:ilvl w:val="0"/>
+        </w:numPr>
+      </w:pPr>
+      <w:hyperlink r:id="rId40">
         <w:r>
           <w:rPr>
             <w:rStyle w:val="Hyperlink"/>
@@ -872,7 +918,7 @@
       <w:pPr>
         <w:pStyle w:val="Compact"/>
         <w:numPr>
-          <w:numId w:val="1018"/>
+          <w:numId w:val="1019"/>
           <w:ilvl w:val="1"/>
         </w:numPr>
       </w:pPr>
@@ -893,11 +939,11 @@
       <w:pPr>
         <w:pStyle w:val="Compact"/>
         <w:numPr>
-          <w:numId w:val="1015"/>
-          <w:ilvl w:val="0"/>
-        </w:numPr>
-      </w:pPr>
-      <w:hyperlink r:id="rId40">
+          <w:numId w:val="1016"/>
+          <w:ilvl w:val="0"/>
+        </w:numPr>
+      </w:pPr>
+      <w:hyperlink r:id="rId41">
         <w:r>
           <w:rPr>
             <w:rStyle w:val="Hyperlink"/>
@@ -910,7 +956,7 @@
       <w:pPr>
         <w:pStyle w:val="Compact"/>
         <w:numPr>
-          <w:numId w:val="1019"/>
+          <w:numId w:val="1020"/>
           <w:ilvl w:val="1"/>
         </w:numPr>
       </w:pPr>
@@ -931,11 +977,11 @@
       <w:pPr>
         <w:pStyle w:val="Compact"/>
         <w:numPr>
-          <w:numId w:val="1015"/>
-          <w:ilvl w:val="0"/>
-        </w:numPr>
-      </w:pPr>
-      <w:hyperlink r:id="rId41">
+          <w:numId w:val="1016"/>
+          <w:ilvl w:val="0"/>
+        </w:numPr>
+      </w:pPr>
+      <w:hyperlink r:id="rId42">
         <w:r>
           <w:rPr>
             <w:rStyle w:val="Hyperlink"/>
@@ -948,7 +994,7 @@
       <w:pPr>
         <w:pStyle w:val="Compact"/>
         <w:numPr>
-          <w:numId w:val="1020"/>
+          <w:numId w:val="1021"/>
           <w:ilvl w:val="1"/>
         </w:numPr>
       </w:pPr>
@@ -969,17 +1015,17 @@
       <w:pPr>
         <w:pStyle w:val="Heading2"/>
       </w:pPr>
-      <w:bookmarkStart w:id="42" w:name="misc-experience"/>
+      <w:bookmarkStart w:id="43" w:name="misc-experience"/>
       <w:r>
         <w:t xml:space="preserve">Misc Experience</w:t>
       </w:r>
-      <w:bookmarkEnd w:id="42"/>
-    </w:p>
-    <w:p>
-      <w:pPr>
-        <w:pStyle w:val="Compact"/>
-        <w:numPr>
-          <w:numId w:val="1021"/>
+      <w:bookmarkEnd w:id="43"/>
+    </w:p>
+    <w:p>
+      <w:pPr>
+        <w:pStyle w:val="Compact"/>
+        <w:numPr>
+          <w:numId w:val="1022"/>
           <w:ilvl w:val="0"/>
         </w:numPr>
       </w:pPr>
@@ -991,7 +1037,7 @@
       <w:pPr>
         <w:pStyle w:val="Compact"/>
         <w:numPr>
-          <w:numId w:val="1021"/>
+          <w:numId w:val="1022"/>
           <w:ilvl w:val="0"/>
         </w:numPr>
       </w:pPr>
@@ -1003,7 +1049,7 @@
       <w:pPr>
         <w:pStyle w:val="Compact"/>
         <w:numPr>
-          <w:numId w:val="1021"/>
+          <w:numId w:val="1022"/>
           <w:ilvl w:val="0"/>
         </w:numPr>
       </w:pPr>
@@ -1015,17 +1061,17 @@
       <w:pPr>
         <w:pStyle w:val="Heading2"/>
       </w:pPr>
-      <w:bookmarkStart w:id="43" w:name="education"/>
+      <w:bookmarkStart w:id="44" w:name="education"/>
       <w:r>
         <w:t xml:space="preserve">Education</w:t>
       </w:r>
-      <w:bookmarkEnd w:id="43"/>
-    </w:p>
-    <w:p>
-      <w:pPr>
-        <w:pStyle w:val="Compact"/>
-        <w:numPr>
-          <w:numId w:val="1022"/>
+      <w:bookmarkEnd w:id="44"/>
+    </w:p>
+    <w:p>
+      <w:pPr>
+        <w:pStyle w:val="Compact"/>
+        <w:numPr>
+          <w:numId w:val="1023"/>
           <w:ilvl w:val="0"/>
         </w:numPr>
       </w:pPr>
@@ -1037,17 +1083,17 @@
       <w:pPr>
         <w:pStyle w:val="Heading2"/>
       </w:pPr>
-      <w:bookmarkStart w:id="44" w:name="coursework"/>
+      <w:bookmarkStart w:id="45" w:name="coursework"/>
       <w:r>
         <w:t xml:space="preserve">Coursework</w:t>
       </w:r>
-      <w:bookmarkEnd w:id="44"/>
-    </w:p>
-    <w:p>
-      <w:pPr>
-        <w:pStyle w:val="Compact"/>
-        <w:numPr>
-          <w:numId w:val="1023"/>
+      <w:bookmarkEnd w:id="45"/>
+    </w:p>
+    <w:p>
+      <w:pPr>
+        <w:pStyle w:val="Compact"/>
+        <w:numPr>
+          <w:numId w:val="1024"/>
           <w:ilvl w:val="0"/>
         </w:numPr>
       </w:pPr>
@@ -1059,7 +1105,7 @@
       <w:pPr>
         <w:pStyle w:val="Compact"/>
         <w:numPr>
-          <w:numId w:val="1023"/>
+          <w:numId w:val="1024"/>
           <w:ilvl w:val="0"/>
         </w:numPr>
       </w:pPr>
@@ -1071,7 +1117,7 @@
       <w:pPr>
         <w:pStyle w:val="Compact"/>
         <w:numPr>
-          <w:numId w:val="1023"/>
+          <w:numId w:val="1024"/>
           <w:ilvl w:val="0"/>
         </w:numPr>
       </w:pPr>
@@ -1083,7 +1129,7 @@
       <w:pPr>
         <w:pStyle w:val="Compact"/>
         <w:numPr>
-          <w:numId w:val="1023"/>
+          <w:numId w:val="1024"/>
           <w:ilvl w:val="0"/>
         </w:numPr>
       </w:pPr>
@@ -1397,6 +1443,9 @@
     <w:abstractNumId w:val="991"/>
   </w:num>
   <w:num w:numId="1023">
+    <w:abstractNumId w:val="991"/>
+  </w:num>
+  <w:num w:numId="1024">
     <w:abstractNumId w:val="991"/>
   </w:num>
 </w:numbering>

</xml_diff>

<commit_message>
Deploying to gh-pages from @ s-zeng/resume@b4f2c2b24d9eafe5af91118422e66111116f519e 🚀
</commit_message>
<xml_diff>
--- a/Zeng_Simon_Resume.docx
+++ b/Zeng_Simon_Resume.docx
@@ -210,7 +210,55 @@
         </w:numPr>
       </w:pPr>
       <w:r>
-        <w:t xml:space="preserve">Skills: Haskell, Firmware</w:t>
+        <w:t xml:space="preserve">Skills: Haskell, Firmware, C</w:t>
+      </w:r>
+    </w:p>
+    <w:p>
+      <w:pPr>
+        <w:pStyle w:val="Compact"/>
+        <w:numPr>
+          <w:numId w:val="1002"/>
+          <w:ilvl w:val="0"/>
+        </w:numPr>
+      </w:pPr>
+      <w:r>
+        <w:t xml:space="preserve">Description:</w:t>
+      </w:r>
+    </w:p>
+    <w:p>
+      <w:pPr>
+        <w:pStyle w:val="Compact"/>
+        <w:numPr>
+          <w:numId w:val="1003"/>
+          <w:ilvl w:val="1"/>
+        </w:numPr>
+      </w:pPr>
+      <w:r>
+        <w:t xml:space="preserve">Continued development work on Haskell firmware tooling code base</w:t>
+      </w:r>
+    </w:p>
+    <w:p>
+      <w:pPr>
+        <w:pStyle w:val="Compact"/>
+        <w:numPr>
+          <w:numId w:val="1003"/>
+          <w:ilvl w:val="1"/>
+        </w:numPr>
+      </w:pPr>
+      <w:r>
+        <w:t xml:space="preserve">Implemented network scheduler for custom Cybertruck communications protocols in Haskell using novel functional techniques</w:t>
+      </w:r>
+    </w:p>
+    <w:p>
+      <w:pPr>
+        <w:pStyle w:val="Compact"/>
+        <w:numPr>
+          <w:numId w:val="1003"/>
+          <w:ilvl w:val="1"/>
+        </w:numPr>
+      </w:pPr>
+      <w:r>
+        <w:t xml:space="preserve">Designed and implemented C API code generation tools for embedded real-time vehicle transmissions in the Cybertruck</w:t>
       </w:r>
     </w:p>
     <w:p>
@@ -227,7 +275,7 @@
       <w:pPr>
         <w:pStyle w:val="Compact"/>
         <w:numPr>
-          <w:numId w:val="1003"/>
+          <w:numId w:val="1004"/>
           <w:ilvl w:val="0"/>
         </w:numPr>
       </w:pPr>
@@ -239,7 +287,7 @@
       <w:pPr>
         <w:pStyle w:val="Compact"/>
         <w:numPr>
-          <w:numId w:val="1003"/>
+          <w:numId w:val="1004"/>
           <w:ilvl w:val="0"/>
         </w:numPr>
       </w:pPr>
@@ -251,7 +299,7 @@
       <w:pPr>
         <w:pStyle w:val="Compact"/>
         <w:numPr>
-          <w:numId w:val="1003"/>
+          <w:numId w:val="1004"/>
           <w:ilvl w:val="0"/>
         </w:numPr>
       </w:pPr>
@@ -263,7 +311,7 @@
       <w:pPr>
         <w:pStyle w:val="Compact"/>
         <w:numPr>
-          <w:numId w:val="1003"/>
+          <w:numId w:val="1004"/>
           <w:ilvl w:val="0"/>
         </w:numPr>
       </w:pPr>
@@ -275,7 +323,7 @@
       <w:pPr>
         <w:pStyle w:val="Compact"/>
         <w:numPr>
-          <w:numId w:val="1004"/>
+          <w:numId w:val="1005"/>
           <w:ilvl w:val="1"/>
         </w:numPr>
       </w:pPr>
@@ -287,19 +335,19 @@
       <w:pPr>
         <w:pStyle w:val="Compact"/>
         <w:numPr>
-          <w:numId w:val="1004"/>
+          <w:numId w:val="1005"/>
           <w:ilvl w:val="1"/>
         </w:numPr>
       </w:pPr>
       <w:r>
-        <w:t xml:space="preserve">Converted large and fragmented Python-based Tezos Kubernetes deployment to idiomatic Dhall, greatly improving readability and maintainability</w:t>
-      </w:r>
-    </w:p>
-    <w:p>
-      <w:pPr>
-        <w:pStyle w:val="Compact"/>
-        <w:numPr>
-          <w:numId w:val="1004"/>
+        <w:t xml:space="preserve">Converted fragmented Python-based Tezos Kubernetes deployment script to idiomatic Dhall, greatly improving readability and maintainability</w:t>
+      </w:r>
+    </w:p>
+    <w:p>
+      <w:pPr>
+        <w:pStyle w:val="Compact"/>
+        <w:numPr>
+          <w:numId w:val="1005"/>
           <w:ilvl w:val="1"/>
         </w:numPr>
       </w:pPr>
@@ -321,19 +369,19 @@
       <w:pPr>
         <w:pStyle w:val="Compact"/>
         <w:numPr>
-          <w:numId w:val="1005"/>
-          <w:ilvl w:val="0"/>
-        </w:numPr>
-      </w:pPr>
-      <w:r>
-        <w:t xml:space="preserve">Date: Jan 2020 – Oct 2020</w:t>
-      </w:r>
-    </w:p>
-    <w:p>
-      <w:pPr>
-        <w:pStyle w:val="Compact"/>
-        <w:numPr>
-          <w:numId w:val="1005"/>
+          <w:numId w:val="1006"/>
+          <w:ilvl w:val="0"/>
+        </w:numPr>
+      </w:pPr>
+      <w:r>
+        <w:t xml:space="preserve">Date: Jan 2020 – Aug 2020</w:t>
+      </w:r>
+    </w:p>
+    <w:p>
+      <w:pPr>
+        <w:pStyle w:val="Compact"/>
+        <w:numPr>
+          <w:numId w:val="1006"/>
           <w:ilvl w:val="0"/>
         </w:numPr>
       </w:pPr>
@@ -345,7 +393,7 @@
       <w:pPr>
         <w:pStyle w:val="Compact"/>
         <w:numPr>
-          <w:numId w:val="1005"/>
+          <w:numId w:val="1006"/>
           <w:ilvl w:val="0"/>
         </w:numPr>
       </w:pPr>
@@ -357,7 +405,7 @@
       <w:pPr>
         <w:pStyle w:val="Compact"/>
         <w:numPr>
-          <w:numId w:val="1005"/>
+          <w:numId w:val="1006"/>
           <w:ilvl w:val="0"/>
         </w:numPr>
       </w:pPr>
@@ -369,7 +417,7 @@
       <w:pPr>
         <w:pStyle w:val="Compact"/>
         <w:numPr>
-          <w:numId w:val="1006"/>
+          <w:numId w:val="1007"/>
           <w:ilvl w:val="1"/>
         </w:numPr>
       </w:pPr>
@@ -381,7 +429,7 @@
       <w:pPr>
         <w:pStyle w:val="Compact"/>
         <w:numPr>
-          <w:numId w:val="1006"/>
+          <w:numId w:val="1007"/>
           <w:ilvl w:val="1"/>
         </w:numPr>
       </w:pPr>
@@ -393,7 +441,7 @@
       <w:pPr>
         <w:pStyle w:val="Compact"/>
         <w:numPr>
-          <w:numId w:val="1006"/>
+          <w:numId w:val="1007"/>
           <w:ilvl w:val="1"/>
         </w:numPr>
       </w:pPr>
@@ -405,7 +453,7 @@
       <w:pPr>
         <w:pStyle w:val="Compact"/>
         <w:numPr>
-          <w:numId w:val="1006"/>
+          <w:numId w:val="1007"/>
           <w:ilvl w:val="1"/>
         </w:numPr>
       </w:pPr>
@@ -427,7 +475,7 @@
       <w:pPr>
         <w:pStyle w:val="Compact"/>
         <w:numPr>
-          <w:numId w:val="1007"/>
+          <w:numId w:val="1008"/>
           <w:ilvl w:val="0"/>
         </w:numPr>
       </w:pPr>
@@ -439,7 +487,7 @@
       <w:pPr>
         <w:pStyle w:val="Compact"/>
         <w:numPr>
-          <w:numId w:val="1007"/>
+          <w:numId w:val="1008"/>
           <w:ilvl w:val="0"/>
         </w:numPr>
       </w:pPr>
@@ -451,7 +499,7 @@
       <w:pPr>
         <w:pStyle w:val="Compact"/>
         <w:numPr>
-          <w:numId w:val="1007"/>
+          <w:numId w:val="1008"/>
           <w:ilvl w:val="0"/>
         </w:numPr>
       </w:pPr>
@@ -463,7 +511,7 @@
       <w:pPr>
         <w:pStyle w:val="Compact"/>
         <w:numPr>
-          <w:numId w:val="1007"/>
+          <w:numId w:val="1008"/>
           <w:ilvl w:val="0"/>
         </w:numPr>
       </w:pPr>
@@ -475,7 +523,7 @@
       <w:pPr>
         <w:pStyle w:val="Compact"/>
         <w:numPr>
-          <w:numId w:val="1008"/>
+          <w:numId w:val="1009"/>
           <w:ilvl w:val="1"/>
         </w:numPr>
       </w:pPr>
@@ -487,7 +535,7 @@
       <w:pPr>
         <w:pStyle w:val="Compact"/>
         <w:numPr>
-          <w:numId w:val="1008"/>
+          <w:numId w:val="1009"/>
           <w:ilvl w:val="1"/>
         </w:numPr>
       </w:pPr>
@@ -509,7 +557,7 @@
       <w:pPr>
         <w:pStyle w:val="Compact"/>
         <w:numPr>
-          <w:numId w:val="1009"/>
+          <w:numId w:val="1010"/>
           <w:ilvl w:val="0"/>
         </w:numPr>
       </w:pPr>
@@ -521,7 +569,7 @@
       <w:pPr>
         <w:pStyle w:val="Compact"/>
         <w:numPr>
-          <w:numId w:val="1009"/>
+          <w:numId w:val="1010"/>
           <w:ilvl w:val="0"/>
         </w:numPr>
       </w:pPr>
@@ -533,7 +581,7 @@
       <w:pPr>
         <w:pStyle w:val="Compact"/>
         <w:numPr>
-          <w:numId w:val="1009"/>
+          <w:numId w:val="1010"/>
           <w:ilvl w:val="0"/>
         </w:numPr>
       </w:pPr>
@@ -545,7 +593,7 @@
       <w:pPr>
         <w:pStyle w:val="Compact"/>
         <w:numPr>
-          <w:numId w:val="1009"/>
+          <w:numId w:val="1010"/>
           <w:ilvl w:val="0"/>
         </w:numPr>
       </w:pPr>
@@ -557,7 +605,7 @@
       <w:pPr>
         <w:pStyle w:val="Compact"/>
         <w:numPr>
-          <w:numId w:val="1010"/>
+          <w:numId w:val="1011"/>
           <w:ilvl w:val="1"/>
         </w:numPr>
       </w:pPr>
@@ -569,7 +617,7 @@
       <w:pPr>
         <w:pStyle w:val="Compact"/>
         <w:numPr>
-          <w:numId w:val="1010"/>
+          <w:numId w:val="1011"/>
           <w:ilvl w:val="1"/>
         </w:numPr>
       </w:pPr>
@@ -591,7 +639,7 @@
       <w:pPr>
         <w:pStyle w:val="Compact"/>
         <w:numPr>
-          <w:numId w:val="1011"/>
+          <w:numId w:val="1012"/>
           <w:ilvl w:val="0"/>
         </w:numPr>
       </w:pPr>
@@ -603,7 +651,7 @@
       <w:pPr>
         <w:pStyle w:val="Compact"/>
         <w:numPr>
-          <w:numId w:val="1011"/>
+          <w:numId w:val="1012"/>
           <w:ilvl w:val="0"/>
         </w:numPr>
       </w:pPr>
@@ -615,7 +663,7 @@
       <w:pPr>
         <w:pStyle w:val="Compact"/>
         <w:numPr>
-          <w:numId w:val="1011"/>
+          <w:numId w:val="1012"/>
           <w:ilvl w:val="0"/>
         </w:numPr>
       </w:pPr>
@@ -627,7 +675,7 @@
       <w:pPr>
         <w:pStyle w:val="Compact"/>
         <w:numPr>
-          <w:numId w:val="1011"/>
+          <w:numId w:val="1012"/>
           <w:ilvl w:val="0"/>
         </w:numPr>
       </w:pPr>
@@ -639,7 +687,7 @@
       <w:pPr>
         <w:pStyle w:val="Compact"/>
         <w:numPr>
-          <w:numId w:val="1012"/>
+          <w:numId w:val="1013"/>
           <w:ilvl w:val="1"/>
         </w:numPr>
       </w:pPr>
@@ -651,7 +699,7 @@
       <w:pPr>
         <w:pStyle w:val="Compact"/>
         <w:numPr>
-          <w:numId w:val="1012"/>
+          <w:numId w:val="1013"/>
           <w:ilvl w:val="1"/>
         </w:numPr>
       </w:pPr>
@@ -663,7 +711,7 @@
       <w:pPr>
         <w:pStyle w:val="Compact"/>
         <w:numPr>
-          <w:numId w:val="1012"/>
+          <w:numId w:val="1013"/>
           <w:ilvl w:val="1"/>
         </w:numPr>
       </w:pPr>
@@ -685,7 +733,7 @@
       <w:pPr>
         <w:pStyle w:val="Compact"/>
         <w:numPr>
-          <w:numId w:val="1013"/>
+          <w:numId w:val="1014"/>
           <w:ilvl w:val="0"/>
         </w:numPr>
       </w:pPr>
@@ -697,7 +745,7 @@
       <w:pPr>
         <w:pStyle w:val="Compact"/>
         <w:numPr>
-          <w:numId w:val="1013"/>
+          <w:numId w:val="1014"/>
           <w:ilvl w:val="0"/>
         </w:numPr>
       </w:pPr>
@@ -709,7 +757,7 @@
       <w:pPr>
         <w:pStyle w:val="Compact"/>
         <w:numPr>
-          <w:numId w:val="1013"/>
+          <w:numId w:val="1014"/>
           <w:ilvl w:val="0"/>
         </w:numPr>
       </w:pPr>
@@ -721,7 +769,7 @@
       <w:pPr>
         <w:pStyle w:val="Compact"/>
         <w:numPr>
-          <w:numId w:val="1013"/>
+          <w:numId w:val="1014"/>
           <w:ilvl w:val="0"/>
         </w:numPr>
       </w:pPr>
@@ -733,7 +781,7 @@
       <w:pPr>
         <w:pStyle w:val="Compact"/>
         <w:numPr>
-          <w:numId w:val="1014"/>
+          <w:numId w:val="1015"/>
           <w:ilvl w:val="1"/>
         </w:numPr>
       </w:pPr>
@@ -755,7 +803,7 @@
       <w:pPr>
         <w:pStyle w:val="Compact"/>
         <w:numPr>
-          <w:numId w:val="1015"/>
+          <w:numId w:val="1016"/>
           <w:ilvl w:val="0"/>
         </w:numPr>
       </w:pPr>
@@ -775,7 +823,7 @@
       <w:pPr>
         <w:pStyle w:val="Compact"/>
         <w:numPr>
-          <w:numId w:val="1015"/>
+          <w:numId w:val="1016"/>
           <w:ilvl w:val="0"/>
         </w:numPr>
       </w:pPr>
@@ -795,7 +843,7 @@
       <w:pPr>
         <w:pStyle w:val="Compact"/>
         <w:numPr>
-          <w:numId w:val="1015"/>
+          <w:numId w:val="1016"/>
           <w:ilvl w:val="0"/>
         </w:numPr>
       </w:pPr>
@@ -825,7 +873,7 @@
       <w:pPr>
         <w:pStyle w:val="Compact"/>
         <w:numPr>
-          <w:numId w:val="1016"/>
+          <w:numId w:val="1017"/>
           <w:ilvl w:val="0"/>
         </w:numPr>
       </w:pPr>
@@ -842,7 +890,7 @@
       <w:pPr>
         <w:pStyle w:val="Compact"/>
         <w:numPr>
-          <w:numId w:val="1017"/>
+          <w:numId w:val="1018"/>
           <w:ilvl w:val="1"/>
         </w:numPr>
       </w:pPr>
@@ -863,7 +911,7 @@
       <w:pPr>
         <w:pStyle w:val="Compact"/>
         <w:numPr>
-          <w:numId w:val="1016"/>
+          <w:numId w:val="1017"/>
           <w:ilvl w:val="0"/>
         </w:numPr>
       </w:pPr>
@@ -880,7 +928,7 @@
       <w:pPr>
         <w:pStyle w:val="Compact"/>
         <w:numPr>
-          <w:numId w:val="1018"/>
+          <w:numId w:val="1019"/>
           <w:ilvl w:val="1"/>
         </w:numPr>
       </w:pPr>
@@ -901,7 +949,7 @@
       <w:pPr>
         <w:pStyle w:val="Compact"/>
         <w:numPr>
-          <w:numId w:val="1016"/>
+          <w:numId w:val="1017"/>
           <w:ilvl w:val="0"/>
         </w:numPr>
       </w:pPr>
@@ -918,7 +966,7 @@
       <w:pPr>
         <w:pStyle w:val="Compact"/>
         <w:numPr>
-          <w:numId w:val="1019"/>
+          <w:numId w:val="1020"/>
           <w:ilvl w:val="1"/>
         </w:numPr>
       </w:pPr>
@@ -939,7 +987,7 @@
       <w:pPr>
         <w:pStyle w:val="Compact"/>
         <w:numPr>
-          <w:numId w:val="1016"/>
+          <w:numId w:val="1017"/>
           <w:ilvl w:val="0"/>
         </w:numPr>
       </w:pPr>
@@ -956,7 +1004,7 @@
       <w:pPr>
         <w:pStyle w:val="Compact"/>
         <w:numPr>
-          <w:numId w:val="1020"/>
+          <w:numId w:val="1021"/>
           <w:ilvl w:val="1"/>
         </w:numPr>
       </w:pPr>
@@ -977,7 +1025,7 @@
       <w:pPr>
         <w:pStyle w:val="Compact"/>
         <w:numPr>
-          <w:numId w:val="1016"/>
+          <w:numId w:val="1017"/>
           <w:ilvl w:val="0"/>
         </w:numPr>
       </w:pPr>
@@ -994,7 +1042,7 @@
       <w:pPr>
         <w:pStyle w:val="Compact"/>
         <w:numPr>
-          <w:numId w:val="1021"/>
+          <w:numId w:val="1022"/>
           <w:ilvl w:val="1"/>
         </w:numPr>
       </w:pPr>
@@ -1025,7 +1073,7 @@
       <w:pPr>
         <w:pStyle w:val="Compact"/>
         <w:numPr>
-          <w:numId w:val="1022"/>
+          <w:numId w:val="1023"/>
           <w:ilvl w:val="0"/>
         </w:numPr>
       </w:pPr>
@@ -1037,7 +1085,7 @@
       <w:pPr>
         <w:pStyle w:val="Compact"/>
         <w:numPr>
-          <w:numId w:val="1022"/>
+          <w:numId w:val="1023"/>
           <w:ilvl w:val="0"/>
         </w:numPr>
       </w:pPr>
@@ -1049,7 +1097,7 @@
       <w:pPr>
         <w:pStyle w:val="Compact"/>
         <w:numPr>
-          <w:numId w:val="1022"/>
+          <w:numId w:val="1023"/>
           <w:ilvl w:val="0"/>
         </w:numPr>
       </w:pPr>
@@ -1071,7 +1119,7 @@
       <w:pPr>
         <w:pStyle w:val="Compact"/>
         <w:numPr>
-          <w:numId w:val="1023"/>
+          <w:numId w:val="1024"/>
           <w:ilvl w:val="0"/>
         </w:numPr>
       </w:pPr>
@@ -1093,7 +1141,7 @@
       <w:pPr>
         <w:pStyle w:val="Compact"/>
         <w:numPr>
-          <w:numId w:val="1024"/>
+          <w:numId w:val="1025"/>
           <w:ilvl w:val="0"/>
         </w:numPr>
       </w:pPr>
@@ -1105,7 +1153,7 @@
       <w:pPr>
         <w:pStyle w:val="Compact"/>
         <w:numPr>
-          <w:numId w:val="1024"/>
+          <w:numId w:val="1025"/>
           <w:ilvl w:val="0"/>
         </w:numPr>
       </w:pPr>
@@ -1117,7 +1165,7 @@
       <w:pPr>
         <w:pStyle w:val="Compact"/>
         <w:numPr>
-          <w:numId w:val="1024"/>
+          <w:numId w:val="1025"/>
           <w:ilvl w:val="0"/>
         </w:numPr>
       </w:pPr>
@@ -1129,7 +1177,7 @@
       <w:pPr>
         <w:pStyle w:val="Compact"/>
         <w:numPr>
-          <w:numId w:val="1024"/>
+          <w:numId w:val="1025"/>
           <w:ilvl w:val="0"/>
         </w:numPr>
       </w:pPr>
@@ -1446,6 +1494,9 @@
     <w:abstractNumId w:val="991"/>
   </w:num>
   <w:num w:numId="1024">
+    <w:abstractNumId w:val="991"/>
+  </w:num>
+  <w:num w:numId="1025">
     <w:abstractNumId w:val="991"/>
   </w:num>
 </w:numbering>

</xml_diff>

<commit_message>
Deploying to gh-pages from @ s-zeng/resume@d155acb8b623f736fa5cd5822361dc07260474fe 🚀
</commit_message>
<xml_diff>
--- a/Zeng_Simon_Resume.docx
+++ b/Zeng_Simon_Resume.docx
@@ -171,17 +171,63 @@
       <w:pPr>
         <w:pStyle w:val="Heading3"/>
       </w:pPr>
-      <w:bookmarkStart w:id="26" w:name="Xda6d5d25231c5bd634853274138b199c3ae6fce"/>
+      <w:bookmarkStart w:id="26" w:name="Xffec49ecb4a16898b20a89b164a6692d92a37c1"/>
+      <w:r>
+        <w:t xml:space="preserve">Jane Street Capital – Software Engineering Intern</w:t>
+      </w:r>
+      <w:bookmarkEnd w:id="26"/>
+    </w:p>
+    <w:p>
+      <w:pPr>
+        <w:pStyle w:val="Compact"/>
+        <w:numPr>
+          <w:numId w:val="1002"/>
+          <w:ilvl w:val="0"/>
+        </w:numPr>
+      </w:pPr>
+      <w:r>
+        <w:t xml:space="preserve">Date: Jan 2022 – Apr 2022</w:t>
+      </w:r>
+    </w:p>
+    <w:p>
+      <w:pPr>
+        <w:pStyle w:val="Compact"/>
+        <w:numPr>
+          <w:numId w:val="1002"/>
+          <w:ilvl w:val="0"/>
+        </w:numPr>
+      </w:pPr>
+      <w:r>
+        <w:t xml:space="preserve">Location: New York, New York</w:t>
+      </w:r>
+    </w:p>
+    <w:p>
+      <w:pPr>
+        <w:pStyle w:val="Compact"/>
+        <w:numPr>
+          <w:numId w:val="1002"/>
+          <w:ilvl w:val="0"/>
+        </w:numPr>
+      </w:pPr>
+      <w:r>
+        <w:t xml:space="preserve">Skills: OCaml, Quantitative</w:t>
+      </w:r>
+    </w:p>
+    <w:p>
+      <w:pPr>
+        <w:pStyle w:val="Heading3"/>
+      </w:pPr>
+      <w:bookmarkStart w:id="27" w:name="Xda6d5d25231c5bd634853274138b199c3ae6fce"/>
       <w:r>
         <w:t xml:space="preserve">Tesla – Software Engineering Intern (Firmware Tooling)</w:t>
       </w:r>
-      <w:bookmarkEnd w:id="26"/>
-    </w:p>
-    <w:p>
-      <w:pPr>
-        <w:pStyle w:val="Compact"/>
-        <w:numPr>
-          <w:numId w:val="1002"/>
+      <w:bookmarkEnd w:id="27"/>
+    </w:p>
+    <w:p>
+      <w:pPr>
+        <w:pStyle w:val="Compact"/>
+        <w:numPr>
+          <w:numId w:val="1003"/>
           <w:ilvl w:val="0"/>
         </w:numPr>
       </w:pPr>
@@ -193,7 +239,7 @@
       <w:pPr>
         <w:pStyle w:val="Compact"/>
         <w:numPr>
-          <w:numId w:val="1002"/>
+          <w:numId w:val="1003"/>
           <w:ilvl w:val="0"/>
         </w:numPr>
       </w:pPr>
@@ -205,7 +251,7 @@
       <w:pPr>
         <w:pStyle w:val="Compact"/>
         <w:numPr>
-          <w:numId w:val="1002"/>
+          <w:numId w:val="1003"/>
           <w:ilvl w:val="0"/>
         </w:numPr>
       </w:pPr>
@@ -217,7 +263,7 @@
       <w:pPr>
         <w:pStyle w:val="Compact"/>
         <w:numPr>
-          <w:numId w:val="1002"/>
+          <w:numId w:val="1003"/>
           <w:ilvl w:val="0"/>
         </w:numPr>
       </w:pPr>
@@ -229,7 +275,7 @@
       <w:pPr>
         <w:pStyle w:val="Compact"/>
         <w:numPr>
-          <w:numId w:val="1003"/>
+          <w:numId w:val="1004"/>
           <w:ilvl w:val="1"/>
         </w:numPr>
       </w:pPr>
@@ -241,7 +287,7 @@
       <w:pPr>
         <w:pStyle w:val="Compact"/>
         <w:numPr>
-          <w:numId w:val="1003"/>
+          <w:numId w:val="1004"/>
           <w:ilvl w:val="1"/>
         </w:numPr>
       </w:pPr>
@@ -253,7 +299,7 @@
       <w:pPr>
         <w:pStyle w:val="Compact"/>
         <w:numPr>
-          <w:numId w:val="1003"/>
+          <w:numId w:val="1004"/>
           <w:ilvl w:val="1"/>
         </w:numPr>
       </w:pPr>
@@ -265,17 +311,17 @@
       <w:pPr>
         <w:pStyle w:val="Heading3"/>
       </w:pPr>
-      <w:bookmarkStart w:id="27" w:name="X9f2e8fa66f5697e169502e037a52c60b94c7983"/>
+      <w:bookmarkStart w:id="28" w:name="X9f2e8fa66f5697e169502e037a52c60b94c7983"/>
       <w:r>
         <w:t xml:space="preserve">TQ Tezos – Software Engineering Intern (Blockchain)</w:t>
       </w:r>
-      <w:bookmarkEnd w:id="27"/>
-    </w:p>
-    <w:p>
-      <w:pPr>
-        <w:pStyle w:val="Compact"/>
-        <w:numPr>
-          <w:numId w:val="1004"/>
+      <w:bookmarkEnd w:id="28"/>
+    </w:p>
+    <w:p>
+      <w:pPr>
+        <w:pStyle w:val="Compact"/>
+        <w:numPr>
+          <w:numId w:val="1005"/>
           <w:ilvl w:val="0"/>
         </w:numPr>
       </w:pPr>
@@ -287,7 +333,7 @@
       <w:pPr>
         <w:pStyle w:val="Compact"/>
         <w:numPr>
-          <w:numId w:val="1004"/>
+          <w:numId w:val="1005"/>
           <w:ilvl w:val="0"/>
         </w:numPr>
       </w:pPr>
@@ -299,7 +345,7 @@
       <w:pPr>
         <w:pStyle w:val="Compact"/>
         <w:numPr>
-          <w:numId w:val="1004"/>
+          <w:numId w:val="1005"/>
           <w:ilvl w:val="0"/>
         </w:numPr>
       </w:pPr>
@@ -311,7 +357,7 @@
       <w:pPr>
         <w:pStyle w:val="Compact"/>
         <w:numPr>
-          <w:numId w:val="1004"/>
+          <w:numId w:val="1005"/>
           <w:ilvl w:val="0"/>
         </w:numPr>
       </w:pPr>
@@ -323,7 +369,7 @@
       <w:pPr>
         <w:pStyle w:val="Compact"/>
         <w:numPr>
-          <w:numId w:val="1005"/>
+          <w:numId w:val="1006"/>
           <w:ilvl w:val="1"/>
         </w:numPr>
       </w:pPr>
@@ -335,7 +381,7 @@
       <w:pPr>
         <w:pStyle w:val="Compact"/>
         <w:numPr>
-          <w:numId w:val="1005"/>
+          <w:numId w:val="1006"/>
           <w:ilvl w:val="1"/>
         </w:numPr>
       </w:pPr>
@@ -347,7 +393,7 @@
       <w:pPr>
         <w:pStyle w:val="Compact"/>
         <w:numPr>
-          <w:numId w:val="1005"/>
+          <w:numId w:val="1006"/>
           <w:ilvl w:val="1"/>
         </w:numPr>
       </w:pPr>
@@ -359,17 +405,17 @@
       <w:pPr>
         <w:pStyle w:val="Heading3"/>
       </w:pPr>
-      <w:bookmarkStart w:id="28" w:name="Xf6579abcd2d014fc50c782584396fdaf83f4d3e"/>
+      <w:bookmarkStart w:id="29" w:name="Xf6579abcd2d014fc50c782584396fdaf83f4d3e"/>
       <w:r>
         <w:t xml:space="preserve">Tesla – Software Engineering Intern (Firmware Tooling)</w:t>
       </w:r>
-      <w:bookmarkEnd w:id="28"/>
-    </w:p>
-    <w:p>
-      <w:pPr>
-        <w:pStyle w:val="Compact"/>
-        <w:numPr>
-          <w:numId w:val="1006"/>
+      <w:bookmarkEnd w:id="29"/>
+    </w:p>
+    <w:p>
+      <w:pPr>
+        <w:pStyle w:val="Compact"/>
+        <w:numPr>
+          <w:numId w:val="1007"/>
           <w:ilvl w:val="0"/>
         </w:numPr>
       </w:pPr>
@@ -381,7 +427,7 @@
       <w:pPr>
         <w:pStyle w:val="Compact"/>
         <w:numPr>
-          <w:numId w:val="1006"/>
+          <w:numId w:val="1007"/>
           <w:ilvl w:val="0"/>
         </w:numPr>
       </w:pPr>
@@ -393,7 +439,7 @@
       <w:pPr>
         <w:pStyle w:val="Compact"/>
         <w:numPr>
-          <w:numId w:val="1006"/>
+          <w:numId w:val="1007"/>
           <w:ilvl w:val="0"/>
         </w:numPr>
       </w:pPr>
@@ -405,7 +451,7 @@
       <w:pPr>
         <w:pStyle w:val="Compact"/>
         <w:numPr>
-          <w:numId w:val="1006"/>
+          <w:numId w:val="1007"/>
           <w:ilvl w:val="0"/>
         </w:numPr>
       </w:pPr>
@@ -417,7 +463,7 @@
       <w:pPr>
         <w:pStyle w:val="Compact"/>
         <w:numPr>
-          <w:numId w:val="1007"/>
+          <w:numId w:val="1008"/>
           <w:ilvl w:val="1"/>
         </w:numPr>
       </w:pPr>
@@ -429,7 +475,7 @@
       <w:pPr>
         <w:pStyle w:val="Compact"/>
         <w:numPr>
-          <w:numId w:val="1007"/>
+          <w:numId w:val="1008"/>
           <w:ilvl w:val="1"/>
         </w:numPr>
       </w:pPr>
@@ -441,7 +487,7 @@
       <w:pPr>
         <w:pStyle w:val="Compact"/>
         <w:numPr>
-          <w:numId w:val="1007"/>
+          <w:numId w:val="1008"/>
           <w:ilvl w:val="1"/>
         </w:numPr>
       </w:pPr>
@@ -453,7 +499,7 @@
       <w:pPr>
         <w:pStyle w:val="Compact"/>
         <w:numPr>
-          <w:numId w:val="1007"/>
+          <w:numId w:val="1008"/>
           <w:ilvl w:val="1"/>
         </w:numPr>
       </w:pPr>
@@ -465,17 +511,17 @@
       <w:pPr>
         <w:pStyle w:val="Heading3"/>
       </w:pPr>
-      <w:bookmarkStart w:id="29" w:name="Xb6547958890a4e8b071f7e423b8738da120c805"/>
+      <w:bookmarkStart w:id="30" w:name="Xb6547958890a4e8b071f7e423b8738da120c805"/>
       <w:r>
         <w:t xml:space="preserve">University of Waterloo – Teaching Assistant (Algebra)</w:t>
       </w:r>
-      <w:bookmarkEnd w:id="29"/>
-    </w:p>
-    <w:p>
-      <w:pPr>
-        <w:pStyle w:val="Compact"/>
-        <w:numPr>
-          <w:numId w:val="1008"/>
+      <w:bookmarkEnd w:id="30"/>
+    </w:p>
+    <w:p>
+      <w:pPr>
+        <w:pStyle w:val="Compact"/>
+        <w:numPr>
+          <w:numId w:val="1009"/>
           <w:ilvl w:val="0"/>
         </w:numPr>
       </w:pPr>
@@ -487,7 +533,7 @@
       <w:pPr>
         <w:pStyle w:val="Compact"/>
         <w:numPr>
-          <w:numId w:val="1008"/>
+          <w:numId w:val="1009"/>
           <w:ilvl w:val="0"/>
         </w:numPr>
       </w:pPr>
@@ -499,7 +545,7 @@
       <w:pPr>
         <w:pStyle w:val="Compact"/>
         <w:numPr>
-          <w:numId w:val="1008"/>
+          <w:numId w:val="1009"/>
           <w:ilvl w:val="0"/>
         </w:numPr>
       </w:pPr>
@@ -511,7 +557,7 @@
       <w:pPr>
         <w:pStyle w:val="Compact"/>
         <w:numPr>
-          <w:numId w:val="1008"/>
+          <w:numId w:val="1009"/>
           <w:ilvl w:val="0"/>
         </w:numPr>
       </w:pPr>
@@ -523,7 +569,7 @@
       <w:pPr>
         <w:pStyle w:val="Compact"/>
         <w:numPr>
-          <w:numId w:val="1009"/>
+          <w:numId w:val="1010"/>
           <w:ilvl w:val="1"/>
         </w:numPr>
       </w:pPr>
@@ -535,7 +581,7 @@
       <w:pPr>
         <w:pStyle w:val="Compact"/>
         <w:numPr>
-          <w:numId w:val="1009"/>
+          <w:numId w:val="1010"/>
           <w:ilvl w:val="1"/>
         </w:numPr>
       </w:pPr>
@@ -547,17 +593,17 @@
       <w:pPr>
         <w:pStyle w:val="Heading3"/>
       </w:pPr>
-      <w:bookmarkStart w:id="30" w:name="Xbdd8defacf151625408a4cd6186af1568a45fe0"/>
+      <w:bookmarkStart w:id="31" w:name="Xbdd8defacf151625408a4cd6186af1568a45fe0"/>
       <w:r>
         <w:t xml:space="preserve">Ericsson – Software Engineering Intern (Performance)</w:t>
       </w:r>
-      <w:bookmarkEnd w:id="30"/>
-    </w:p>
-    <w:p>
-      <w:pPr>
-        <w:pStyle w:val="Compact"/>
-        <w:numPr>
-          <w:numId w:val="1010"/>
+      <w:bookmarkEnd w:id="31"/>
+    </w:p>
+    <w:p>
+      <w:pPr>
+        <w:pStyle w:val="Compact"/>
+        <w:numPr>
+          <w:numId w:val="1011"/>
           <w:ilvl w:val="0"/>
         </w:numPr>
       </w:pPr>
@@ -569,7 +615,7 @@
       <w:pPr>
         <w:pStyle w:val="Compact"/>
         <w:numPr>
-          <w:numId w:val="1010"/>
+          <w:numId w:val="1011"/>
           <w:ilvl w:val="0"/>
         </w:numPr>
       </w:pPr>
@@ -581,7 +627,7 @@
       <w:pPr>
         <w:pStyle w:val="Compact"/>
         <w:numPr>
-          <w:numId w:val="1010"/>
+          <w:numId w:val="1011"/>
           <w:ilvl w:val="0"/>
         </w:numPr>
       </w:pPr>
@@ -593,7 +639,7 @@
       <w:pPr>
         <w:pStyle w:val="Compact"/>
         <w:numPr>
-          <w:numId w:val="1010"/>
+          <w:numId w:val="1011"/>
           <w:ilvl w:val="0"/>
         </w:numPr>
       </w:pPr>
@@ -605,7 +651,7 @@
       <w:pPr>
         <w:pStyle w:val="Compact"/>
         <w:numPr>
-          <w:numId w:val="1011"/>
+          <w:numId w:val="1012"/>
           <w:ilvl w:val="1"/>
         </w:numPr>
       </w:pPr>
@@ -617,7 +663,7 @@
       <w:pPr>
         <w:pStyle w:val="Compact"/>
         <w:numPr>
-          <w:numId w:val="1011"/>
+          <w:numId w:val="1012"/>
           <w:ilvl w:val="1"/>
         </w:numPr>
       </w:pPr>
@@ -629,17 +675,17 @@
       <w:pPr>
         <w:pStyle w:val="Heading3"/>
       </w:pPr>
-      <w:bookmarkStart w:id="31" w:name="X1e18279446d9611bd608b349e1dcda26510e975"/>
+      <w:bookmarkStart w:id="32" w:name="X1e18279446d9611bd608b349e1dcda26510e975"/>
       <w:r>
         <w:t xml:space="preserve">CENX – Software Engineering Intern (Test Automation)</w:t>
       </w:r>
-      <w:bookmarkEnd w:id="31"/>
-    </w:p>
-    <w:p>
-      <w:pPr>
-        <w:pStyle w:val="Compact"/>
-        <w:numPr>
-          <w:numId w:val="1012"/>
+      <w:bookmarkEnd w:id="32"/>
+    </w:p>
+    <w:p>
+      <w:pPr>
+        <w:pStyle w:val="Compact"/>
+        <w:numPr>
+          <w:numId w:val="1013"/>
           <w:ilvl w:val="0"/>
         </w:numPr>
       </w:pPr>
@@ -651,7 +697,7 @@
       <w:pPr>
         <w:pStyle w:val="Compact"/>
         <w:numPr>
-          <w:numId w:val="1012"/>
+          <w:numId w:val="1013"/>
           <w:ilvl w:val="0"/>
         </w:numPr>
       </w:pPr>
@@ -663,7 +709,7 @@
       <w:pPr>
         <w:pStyle w:val="Compact"/>
         <w:numPr>
-          <w:numId w:val="1012"/>
+          <w:numId w:val="1013"/>
           <w:ilvl w:val="0"/>
         </w:numPr>
       </w:pPr>
@@ -675,7 +721,7 @@
       <w:pPr>
         <w:pStyle w:val="Compact"/>
         <w:numPr>
-          <w:numId w:val="1012"/>
+          <w:numId w:val="1013"/>
           <w:ilvl w:val="0"/>
         </w:numPr>
       </w:pPr>
@@ -687,7 +733,7 @@
       <w:pPr>
         <w:pStyle w:val="Compact"/>
         <w:numPr>
-          <w:numId w:val="1013"/>
+          <w:numId w:val="1014"/>
           <w:ilvl w:val="1"/>
         </w:numPr>
       </w:pPr>
@@ -699,7 +745,7 @@
       <w:pPr>
         <w:pStyle w:val="Compact"/>
         <w:numPr>
-          <w:numId w:val="1013"/>
+          <w:numId w:val="1014"/>
           <w:ilvl w:val="1"/>
         </w:numPr>
       </w:pPr>
@@ -711,7 +757,7 @@
       <w:pPr>
         <w:pStyle w:val="Compact"/>
         <w:numPr>
-          <w:numId w:val="1013"/>
+          <w:numId w:val="1014"/>
           <w:ilvl w:val="1"/>
         </w:numPr>
       </w:pPr>
@@ -723,17 +769,17 @@
       <w:pPr>
         <w:pStyle w:val="Heading3"/>
       </w:pPr>
-      <w:bookmarkStart w:id="32" w:name="X1f4e2265cbd3b58917176fb2ee9568b7c3517b6"/>
+      <w:bookmarkStart w:id="33" w:name="X1f4e2265cbd3b58917176fb2ee9568b7c3517b6"/>
       <w:r>
         <w:t xml:space="preserve">inBay Technologies – Software Engineering Intern (Full Stack)</w:t>
       </w:r>
-      <w:bookmarkEnd w:id="32"/>
-    </w:p>
-    <w:p>
-      <w:pPr>
-        <w:pStyle w:val="Compact"/>
-        <w:numPr>
-          <w:numId w:val="1014"/>
+      <w:bookmarkEnd w:id="33"/>
+    </w:p>
+    <w:p>
+      <w:pPr>
+        <w:pStyle w:val="Compact"/>
+        <w:numPr>
+          <w:numId w:val="1015"/>
           <w:ilvl w:val="0"/>
         </w:numPr>
       </w:pPr>
@@ -745,7 +791,7 @@
       <w:pPr>
         <w:pStyle w:val="Compact"/>
         <w:numPr>
-          <w:numId w:val="1014"/>
+          <w:numId w:val="1015"/>
           <w:ilvl w:val="0"/>
         </w:numPr>
       </w:pPr>
@@ -757,7 +803,7 @@
       <w:pPr>
         <w:pStyle w:val="Compact"/>
         <w:numPr>
-          <w:numId w:val="1014"/>
+          <w:numId w:val="1015"/>
           <w:ilvl w:val="0"/>
         </w:numPr>
       </w:pPr>
@@ -769,7 +815,7 @@
       <w:pPr>
         <w:pStyle w:val="Compact"/>
         <w:numPr>
-          <w:numId w:val="1014"/>
+          <w:numId w:val="1015"/>
           <w:ilvl w:val="0"/>
         </w:numPr>
       </w:pPr>
@@ -781,7 +827,7 @@
       <w:pPr>
         <w:pStyle w:val="Compact"/>
         <w:numPr>
-          <w:numId w:val="1015"/>
+          <w:numId w:val="1016"/>
           <w:ilvl w:val="1"/>
         </w:numPr>
       </w:pPr>
@@ -793,21 +839,21 @@
       <w:pPr>
         <w:pStyle w:val="Heading2"/>
       </w:pPr>
-      <w:bookmarkStart w:id="33" w:name="projects"/>
+      <w:bookmarkStart w:id="34" w:name="projects"/>
       <w:r>
         <w:t xml:space="preserve">Projects</w:t>
       </w:r>
-      <w:bookmarkEnd w:id="33"/>
-    </w:p>
-    <w:p>
-      <w:pPr>
-        <w:pStyle w:val="Compact"/>
-        <w:numPr>
-          <w:numId w:val="1016"/>
-          <w:ilvl w:val="0"/>
-        </w:numPr>
-      </w:pPr>
-      <w:hyperlink r:id="rId34">
+      <w:bookmarkEnd w:id="34"/>
+    </w:p>
+    <w:p>
+      <w:pPr>
+        <w:pStyle w:val="Compact"/>
+        <w:numPr>
+          <w:numId w:val="1017"/>
+          <w:ilvl w:val="0"/>
+        </w:numPr>
+      </w:pPr>
+      <w:hyperlink r:id="rId35">
         <w:r>
           <w:rPr>
             <w:rStyle w:val="Hyperlink"/>
@@ -823,11 +869,11 @@
       <w:pPr>
         <w:pStyle w:val="Compact"/>
         <w:numPr>
-          <w:numId w:val="1016"/>
-          <w:ilvl w:val="0"/>
-        </w:numPr>
-      </w:pPr>
-      <w:hyperlink r:id="rId35">
+          <w:numId w:val="1017"/>
+          <w:ilvl w:val="0"/>
+        </w:numPr>
+      </w:pPr>
+      <w:hyperlink r:id="rId36">
         <w:r>
           <w:rPr>
             <w:rStyle w:val="Hyperlink"/>
@@ -843,11 +889,11 @@
       <w:pPr>
         <w:pStyle w:val="Compact"/>
         <w:numPr>
-          <w:numId w:val="1016"/>
-          <w:ilvl w:val="0"/>
-        </w:numPr>
-      </w:pPr>
-      <w:hyperlink r:id="rId36">
+          <w:numId w:val="1017"/>
+          <w:ilvl w:val="0"/>
+        </w:numPr>
+      </w:pPr>
+      <w:hyperlink r:id="rId37">
         <w:r>
           <w:rPr>
             <w:rStyle w:val="Hyperlink"/>
@@ -863,21 +909,21 @@
       <w:pPr>
         <w:pStyle w:val="Heading2"/>
       </w:pPr>
-      <w:bookmarkStart w:id="37" w:name="open-source-contributions"/>
+      <w:bookmarkStart w:id="38" w:name="open-source-contributions"/>
       <w:r>
         <w:t xml:space="preserve">Open Source Contributions</w:t>
       </w:r>
-      <w:bookmarkEnd w:id="37"/>
-    </w:p>
-    <w:p>
-      <w:pPr>
-        <w:pStyle w:val="Compact"/>
-        <w:numPr>
-          <w:numId w:val="1017"/>
-          <w:ilvl w:val="0"/>
-        </w:numPr>
-      </w:pPr>
-      <w:hyperlink r:id="rId38">
+      <w:bookmarkEnd w:id="38"/>
+    </w:p>
+    <w:p>
+      <w:pPr>
+        <w:pStyle w:val="Compact"/>
+        <w:numPr>
+          <w:numId w:val="1018"/>
+          <w:ilvl w:val="0"/>
+        </w:numPr>
+      </w:pPr>
+      <w:hyperlink r:id="rId39">
         <w:r>
           <w:rPr>
             <w:rStyle w:val="Hyperlink"/>
@@ -890,7 +936,7 @@
       <w:pPr>
         <w:pStyle w:val="Compact"/>
         <w:numPr>
-          <w:numId w:val="1018"/>
+          <w:numId w:val="1019"/>
           <w:ilvl w:val="1"/>
         </w:numPr>
       </w:pPr>
@@ -911,11 +957,11 @@
       <w:pPr>
         <w:pStyle w:val="Compact"/>
         <w:numPr>
-          <w:numId w:val="1017"/>
-          <w:ilvl w:val="0"/>
-        </w:numPr>
-      </w:pPr>
-      <w:hyperlink r:id="rId39">
+          <w:numId w:val="1018"/>
+          <w:ilvl w:val="0"/>
+        </w:numPr>
+      </w:pPr>
+      <w:hyperlink r:id="rId40">
         <w:r>
           <w:rPr>
             <w:rStyle w:val="Hyperlink"/>
@@ -928,7 +974,7 @@
       <w:pPr>
         <w:pStyle w:val="Compact"/>
         <w:numPr>
-          <w:numId w:val="1019"/>
+          <w:numId w:val="1020"/>
           <w:ilvl w:val="1"/>
         </w:numPr>
       </w:pPr>
@@ -942,18 +988,18 @@
         <w:t xml:space="preserve"> </w:t>
       </w:r>
       <w:r>
-        <w:t xml:space="preserve">Update stale code to Dhall v19 standards</w:t>
-      </w:r>
-    </w:p>
-    <w:p>
-      <w:pPr>
-        <w:pStyle w:val="Compact"/>
-        <w:numPr>
-          <w:numId w:val="1017"/>
-          <w:ilvl w:val="0"/>
-        </w:numPr>
-      </w:pPr>
-      <w:hyperlink r:id="rId40">
+        <w:t xml:space="preserve">Add support for Dhall v19</w:t>
+      </w:r>
+    </w:p>
+    <w:p>
+      <w:pPr>
+        <w:pStyle w:val="Compact"/>
+        <w:numPr>
+          <w:numId w:val="1018"/>
+          <w:ilvl w:val="0"/>
+        </w:numPr>
+      </w:pPr>
+      <w:hyperlink r:id="rId41">
         <w:r>
           <w:rPr>
             <w:rStyle w:val="Hyperlink"/>
@@ -966,7 +1012,7 @@
       <w:pPr>
         <w:pStyle w:val="Compact"/>
         <w:numPr>
-          <w:numId w:val="1020"/>
+          <w:numId w:val="1021"/>
           <w:ilvl w:val="1"/>
         </w:numPr>
       </w:pPr>
@@ -987,11 +1033,11 @@
       <w:pPr>
         <w:pStyle w:val="Compact"/>
         <w:numPr>
-          <w:numId w:val="1017"/>
-          <w:ilvl w:val="0"/>
-        </w:numPr>
-      </w:pPr>
-      <w:hyperlink r:id="rId41">
+          <w:numId w:val="1018"/>
+          <w:ilvl w:val="0"/>
+        </w:numPr>
+      </w:pPr>
+      <w:hyperlink r:id="rId42">
         <w:r>
           <w:rPr>
             <w:rStyle w:val="Hyperlink"/>
@@ -1004,7 +1050,7 @@
       <w:pPr>
         <w:pStyle w:val="Compact"/>
         <w:numPr>
-          <w:numId w:val="1021"/>
+          <w:numId w:val="1022"/>
           <w:ilvl w:val="1"/>
         </w:numPr>
       </w:pPr>
@@ -1025,11 +1071,11 @@
       <w:pPr>
         <w:pStyle w:val="Compact"/>
         <w:numPr>
-          <w:numId w:val="1017"/>
-          <w:ilvl w:val="0"/>
-        </w:numPr>
-      </w:pPr>
-      <w:hyperlink r:id="rId42">
+          <w:numId w:val="1018"/>
+          <w:ilvl w:val="0"/>
+        </w:numPr>
+      </w:pPr>
+      <w:hyperlink r:id="rId43">
         <w:r>
           <w:rPr>
             <w:rStyle w:val="Hyperlink"/>
@@ -1042,7 +1088,7 @@
       <w:pPr>
         <w:pStyle w:val="Compact"/>
         <w:numPr>
-          <w:numId w:val="1022"/>
+          <w:numId w:val="1023"/>
           <w:ilvl w:val="1"/>
         </w:numPr>
       </w:pPr>
@@ -1063,17 +1109,17 @@
       <w:pPr>
         <w:pStyle w:val="Heading2"/>
       </w:pPr>
-      <w:bookmarkStart w:id="43" w:name="misc-experience"/>
+      <w:bookmarkStart w:id="44" w:name="misc-experience"/>
       <w:r>
         <w:t xml:space="preserve">Misc Experience</w:t>
       </w:r>
-      <w:bookmarkEnd w:id="43"/>
-    </w:p>
-    <w:p>
-      <w:pPr>
-        <w:pStyle w:val="Compact"/>
-        <w:numPr>
-          <w:numId w:val="1023"/>
+      <w:bookmarkEnd w:id="44"/>
+    </w:p>
+    <w:p>
+      <w:pPr>
+        <w:pStyle w:val="Compact"/>
+        <w:numPr>
+          <w:numId w:val="1024"/>
           <w:ilvl w:val="0"/>
         </w:numPr>
       </w:pPr>
@@ -1085,7 +1131,7 @@
       <w:pPr>
         <w:pStyle w:val="Compact"/>
         <w:numPr>
-          <w:numId w:val="1023"/>
+          <w:numId w:val="1024"/>
           <w:ilvl w:val="0"/>
         </w:numPr>
       </w:pPr>
@@ -1097,7 +1143,7 @@
       <w:pPr>
         <w:pStyle w:val="Compact"/>
         <w:numPr>
-          <w:numId w:val="1023"/>
+          <w:numId w:val="1024"/>
           <w:ilvl w:val="0"/>
         </w:numPr>
       </w:pPr>
@@ -1109,17 +1155,17 @@
       <w:pPr>
         <w:pStyle w:val="Heading2"/>
       </w:pPr>
-      <w:bookmarkStart w:id="44" w:name="education"/>
+      <w:bookmarkStart w:id="45" w:name="education"/>
       <w:r>
         <w:t xml:space="preserve">Education</w:t>
       </w:r>
-      <w:bookmarkEnd w:id="44"/>
-    </w:p>
-    <w:p>
-      <w:pPr>
-        <w:pStyle w:val="Compact"/>
-        <w:numPr>
-          <w:numId w:val="1024"/>
+      <w:bookmarkEnd w:id="45"/>
+    </w:p>
+    <w:p>
+      <w:pPr>
+        <w:pStyle w:val="Compact"/>
+        <w:numPr>
+          <w:numId w:val="1025"/>
           <w:ilvl w:val="0"/>
         </w:numPr>
       </w:pPr>
@@ -1131,17 +1177,17 @@
       <w:pPr>
         <w:pStyle w:val="Heading2"/>
       </w:pPr>
-      <w:bookmarkStart w:id="45" w:name="coursework"/>
+      <w:bookmarkStart w:id="46" w:name="coursework"/>
       <w:r>
         <w:t xml:space="preserve">Coursework</w:t>
       </w:r>
-      <w:bookmarkEnd w:id="45"/>
-    </w:p>
-    <w:p>
-      <w:pPr>
-        <w:pStyle w:val="Compact"/>
-        <w:numPr>
-          <w:numId w:val="1025"/>
+      <w:bookmarkEnd w:id="46"/>
+    </w:p>
+    <w:p>
+      <w:pPr>
+        <w:pStyle w:val="Compact"/>
+        <w:numPr>
+          <w:numId w:val="1026"/>
           <w:ilvl w:val="0"/>
         </w:numPr>
       </w:pPr>
@@ -1153,7 +1199,7 @@
       <w:pPr>
         <w:pStyle w:val="Compact"/>
         <w:numPr>
-          <w:numId w:val="1025"/>
+          <w:numId w:val="1026"/>
           <w:ilvl w:val="0"/>
         </w:numPr>
       </w:pPr>
@@ -1165,7 +1211,7 @@
       <w:pPr>
         <w:pStyle w:val="Compact"/>
         <w:numPr>
-          <w:numId w:val="1025"/>
+          <w:numId w:val="1026"/>
           <w:ilvl w:val="0"/>
         </w:numPr>
       </w:pPr>
@@ -1177,7 +1223,7 @@
       <w:pPr>
         <w:pStyle w:val="Compact"/>
         <w:numPr>
-          <w:numId w:val="1025"/>
+          <w:numId w:val="1026"/>
           <w:ilvl w:val="0"/>
         </w:numPr>
       </w:pPr>
@@ -1497,6 +1543,9 @@
     <w:abstractNumId w:val="991"/>
   </w:num>
   <w:num w:numId="1025">
+    <w:abstractNumId w:val="991"/>
+  </w:num>
+  <w:num w:numId="1026">
     <w:abstractNumId w:val="991"/>
   </w:num>
 </w:numbering>

</xml_diff>

<commit_message>
Deploying to gh-pages from @ s-zeng/resume@0d40c8e9942efea3dbe9234b349368c5746e3c27 🚀
</commit_message>
<xml_diff>
--- a/Zeng_Simon_Resume.docx
+++ b/Zeng_Simon_Resume.docx
@@ -171,9 +171,9 @@
       <w:pPr>
         <w:pStyle w:val="Heading3"/>
       </w:pPr>
-      <w:bookmarkStart w:id="26" w:name="Xffec49ecb4a16898b20a89b164a6692d92a37c1"/>
-      <w:r>
-        <w:t xml:space="preserve">Jane Street Capital – Software Engineering Intern</w:t>
+      <w:bookmarkStart w:id="26" w:name="jane-street-software-engineering-intern"/>
+      <w:r>
+        <w:t xml:space="preserve">Jane Street – Software Engineering Intern</w:t>
       </w:r>
       <w:bookmarkEnd w:id="26"/>
     </w:p>

</xml_diff>

<commit_message>
Deploying to gh-pages from @ s-zeng/resume@321abdc226ff462b45aa6a83a8a71aff856e747b 🚀
</commit_message>
<xml_diff>
--- a/Zeng_Simon_Resume.docx
+++ b/Zeng_Simon_Resume.docx
@@ -210,7 +210,55 @@
         </w:numPr>
       </w:pPr>
       <w:r>
-        <w:t xml:space="preserve">Skills: OCaml, Quantitative</w:t>
+        <w:t xml:space="preserve">Skills: OCaml, Code Generation</w:t>
+      </w:r>
+    </w:p>
+    <w:p>
+      <w:pPr>
+        <w:pStyle w:val="Compact"/>
+        <w:numPr>
+          <w:numId w:val="1002"/>
+          <w:ilvl w:val="0"/>
+        </w:numPr>
+      </w:pPr>
+      <w:r>
+        <w:t xml:space="preserve">Description:</w:t>
+      </w:r>
+    </w:p>
+    <w:p>
+      <w:pPr>
+        <w:pStyle w:val="Compact"/>
+        <w:numPr>
+          <w:numId w:val="1003"/>
+          <w:ilvl w:val="1"/>
+        </w:numPr>
+      </w:pPr>
+      <w:r>
+        <w:t xml:space="preserve">Designed and developed an original implementation of the XML XSD specification, including code generation of OCaml types and applicative-parser- combinator-based (de)serializers</w:t>
+      </w:r>
+    </w:p>
+    <w:p>
+      <w:pPr>
+        <w:pStyle w:val="Compact"/>
+        <w:numPr>
+          <w:numId w:val="1003"/>
+          <w:ilvl w:val="1"/>
+        </w:numPr>
+      </w:pPr>
+      <w:r>
+        <w:t xml:space="preserve">Created a from-scratch API-compatible implementation of Confluent’s Schema Registry in OCaml</w:t>
+      </w:r>
+    </w:p>
+    <w:p>
+      <w:pPr>
+        <w:pStyle w:val="Compact"/>
+        <w:numPr>
+          <w:numId w:val="1003"/>
+          <w:ilvl w:val="1"/>
+        </w:numPr>
+      </w:pPr>
+      <w:r>
+        <w:t xml:space="preserve">Contributed better high level code output to Jane Street’s soon-to-be open-sourced Chromium API bindings generator</w:t>
       </w:r>
     </w:p>
     <w:p>
@@ -227,7 +275,7 @@
       <w:pPr>
         <w:pStyle w:val="Compact"/>
         <w:numPr>
-          <w:numId w:val="1003"/>
+          <w:numId w:val="1004"/>
           <w:ilvl w:val="0"/>
         </w:numPr>
       </w:pPr>
@@ -239,7 +287,7 @@
       <w:pPr>
         <w:pStyle w:val="Compact"/>
         <w:numPr>
-          <w:numId w:val="1003"/>
+          <w:numId w:val="1004"/>
           <w:ilvl w:val="0"/>
         </w:numPr>
       </w:pPr>
@@ -251,7 +299,7 @@
       <w:pPr>
         <w:pStyle w:val="Compact"/>
         <w:numPr>
-          <w:numId w:val="1003"/>
+          <w:numId w:val="1004"/>
           <w:ilvl w:val="0"/>
         </w:numPr>
       </w:pPr>
@@ -263,7 +311,7 @@
       <w:pPr>
         <w:pStyle w:val="Compact"/>
         <w:numPr>
-          <w:numId w:val="1003"/>
+          <w:numId w:val="1004"/>
           <w:ilvl w:val="0"/>
         </w:numPr>
       </w:pPr>
@@ -275,7 +323,7 @@
       <w:pPr>
         <w:pStyle w:val="Compact"/>
         <w:numPr>
-          <w:numId w:val="1004"/>
+          <w:numId w:val="1005"/>
           <w:ilvl w:val="1"/>
         </w:numPr>
       </w:pPr>
@@ -287,7 +335,7 @@
       <w:pPr>
         <w:pStyle w:val="Compact"/>
         <w:numPr>
-          <w:numId w:val="1004"/>
+          <w:numId w:val="1005"/>
           <w:ilvl w:val="1"/>
         </w:numPr>
       </w:pPr>
@@ -299,7 +347,7 @@
       <w:pPr>
         <w:pStyle w:val="Compact"/>
         <w:numPr>
-          <w:numId w:val="1004"/>
+          <w:numId w:val="1005"/>
           <w:ilvl w:val="1"/>
         </w:numPr>
       </w:pPr>
@@ -321,7 +369,7 @@
       <w:pPr>
         <w:pStyle w:val="Compact"/>
         <w:numPr>
-          <w:numId w:val="1005"/>
+          <w:numId w:val="1006"/>
           <w:ilvl w:val="0"/>
         </w:numPr>
       </w:pPr>
@@ -333,7 +381,7 @@
       <w:pPr>
         <w:pStyle w:val="Compact"/>
         <w:numPr>
-          <w:numId w:val="1005"/>
+          <w:numId w:val="1006"/>
           <w:ilvl w:val="0"/>
         </w:numPr>
       </w:pPr>
@@ -345,7 +393,7 @@
       <w:pPr>
         <w:pStyle w:val="Compact"/>
         <w:numPr>
-          <w:numId w:val="1005"/>
+          <w:numId w:val="1006"/>
           <w:ilvl w:val="0"/>
         </w:numPr>
       </w:pPr>
@@ -357,7 +405,7 @@
       <w:pPr>
         <w:pStyle w:val="Compact"/>
         <w:numPr>
-          <w:numId w:val="1005"/>
+          <w:numId w:val="1006"/>
           <w:ilvl w:val="0"/>
         </w:numPr>
       </w:pPr>
@@ -369,11 +417,23 @@
       <w:pPr>
         <w:pStyle w:val="Compact"/>
         <w:numPr>
-          <w:numId w:val="1006"/>
+          <w:numId w:val="1007"/>
           <w:ilvl w:val="1"/>
         </w:numPr>
       </w:pPr>
       <w:r>
+        <w:t xml:space="preserve">Converted fragmented Python-based Tezos Kubernetes deployment script to idiomatic Dhall, greatly improving readability and maintainability</w:t>
+      </w:r>
+    </w:p>
+    <w:p>
+      <w:pPr>
+        <w:pStyle w:val="Compact"/>
+        <w:numPr>
+          <w:numId w:val="1007"/>
+          <w:ilvl w:val="1"/>
+        </w:numPr>
+      </w:pPr>
+      <w:r>
         <w:t xml:space="preserve">Authored Tezos smart contracts in a Haskell EDSL to automate proprietary applications for permissioned blockchains</w:t>
       </w:r>
     </w:p>
@@ -381,77 +441,159 @@
       <w:pPr>
         <w:pStyle w:val="Compact"/>
         <w:numPr>
-          <w:numId w:val="1006"/>
+          <w:numId w:val="1007"/>
           <w:ilvl w:val="1"/>
         </w:numPr>
       </w:pPr>
       <w:r>
-        <w:t xml:space="preserve">Converted fragmented Python-based Tezos Kubernetes deployment script to idiomatic Dhall, greatly improving readability and maintainability</w:t>
-      </w:r>
-    </w:p>
-    <w:p>
-      <w:pPr>
-        <w:pStyle w:val="Compact"/>
-        <w:numPr>
-          <w:numId w:val="1006"/>
+        <w:t xml:space="preserve">Constructed peer-to-peer staking topology monitoring and visualization infrastructure with Python</w:t>
+      </w:r>
+    </w:p>
+    <w:p>
+      <w:pPr>
+        <w:pStyle w:val="Heading3"/>
+      </w:pPr>
+      <w:bookmarkStart w:id="29" w:name="Xf6579abcd2d014fc50c782584396fdaf83f4d3e"/>
+      <w:r>
+        <w:t xml:space="preserve">Tesla – Software Engineering Intern (Firmware Tooling)</w:t>
+      </w:r>
+      <w:bookmarkEnd w:id="29"/>
+    </w:p>
+    <w:p>
+      <w:pPr>
+        <w:pStyle w:val="Compact"/>
+        <w:numPr>
+          <w:numId w:val="1008"/>
+          <w:ilvl w:val="0"/>
+        </w:numPr>
+      </w:pPr>
+      <w:r>
+        <w:t xml:space="preserve">Date: Jan 2020 – Aug 2020</w:t>
+      </w:r>
+    </w:p>
+    <w:p>
+      <w:pPr>
+        <w:pStyle w:val="Compact"/>
+        <w:numPr>
+          <w:numId w:val="1008"/>
+          <w:ilvl w:val="0"/>
+        </w:numPr>
+      </w:pPr>
+      <w:r>
+        <w:t xml:space="preserve">Location: Palo Alto, California</w:t>
+      </w:r>
+    </w:p>
+    <w:p>
+      <w:pPr>
+        <w:pStyle w:val="Compact"/>
+        <w:numPr>
+          <w:numId w:val="1008"/>
+          <w:ilvl w:val="0"/>
+        </w:numPr>
+      </w:pPr>
+      <w:r>
+        <w:t xml:space="preserve">Skills: Haskell, Python, Java</w:t>
+      </w:r>
+    </w:p>
+    <w:p>
+      <w:pPr>
+        <w:pStyle w:val="Compact"/>
+        <w:numPr>
+          <w:numId w:val="1008"/>
+          <w:ilvl w:val="0"/>
+        </w:numPr>
+      </w:pPr>
+      <w:r>
+        <w:t xml:space="preserve">Description:</w:t>
+      </w:r>
+    </w:p>
+    <w:p>
+      <w:pPr>
+        <w:pStyle w:val="Compact"/>
+        <w:numPr>
+          <w:numId w:val="1009"/>
           <w:ilvl w:val="1"/>
         </w:numPr>
       </w:pPr>
       <w:r>
-        <w:t xml:space="preserve">Constructed peer-to-peer staking topology monitoring and visualization infrastructure with Python</w:t>
+        <w:t xml:space="preserve">Developed and maintained large Haskell code base responsible for automated firmware documentation, code, and signal generation</w:t>
+      </w:r>
+    </w:p>
+    <w:p>
+      <w:pPr>
+        <w:pStyle w:val="Compact"/>
+        <w:numPr>
+          <w:numId w:val="1009"/>
+          <w:ilvl w:val="1"/>
+        </w:numPr>
+      </w:pPr>
+      <w:r>
+        <w:t xml:space="preserve">Improved Haskell products’ performance and runtimes by over 20% by identifying laziness-related space leaks and rewriting hot code paths</w:t>
+      </w:r>
+    </w:p>
+    <w:p>
+      <w:pPr>
+        <w:pStyle w:val="Compact"/>
+        <w:numPr>
+          <w:numId w:val="1009"/>
+          <w:ilvl w:val="1"/>
+        </w:numPr>
+      </w:pPr>
+      <w:r>
+        <w:t xml:space="preserve">Responsible for design and implementation of firmware verification infrastructure employed by entire organization</w:t>
       </w:r>
     </w:p>
     <w:p>
       <w:pPr>
         <w:pStyle w:val="Heading3"/>
       </w:pPr>
-      <w:bookmarkStart w:id="29" w:name="Xf6579abcd2d014fc50c782584396fdaf83f4d3e"/>
-      <w:r>
-        <w:t xml:space="preserve">Tesla – Software Engineering Intern (Firmware Tooling)</w:t>
-      </w:r>
-      <w:bookmarkEnd w:id="29"/>
-    </w:p>
-    <w:p>
-      <w:pPr>
-        <w:pStyle w:val="Compact"/>
-        <w:numPr>
-          <w:numId w:val="1007"/>
-          <w:ilvl w:val="0"/>
-        </w:numPr>
-      </w:pPr>
-      <w:r>
-        <w:t xml:space="preserve">Date: Jan 2020 – Aug 2020</w:t>
-      </w:r>
-    </w:p>
-    <w:p>
-      <w:pPr>
-        <w:pStyle w:val="Compact"/>
-        <w:numPr>
-          <w:numId w:val="1007"/>
-          <w:ilvl w:val="0"/>
-        </w:numPr>
-      </w:pPr>
-      <w:r>
-        <w:t xml:space="preserve">Location: Palo Alto, California</w:t>
-      </w:r>
-    </w:p>
-    <w:p>
-      <w:pPr>
-        <w:pStyle w:val="Compact"/>
-        <w:numPr>
-          <w:numId w:val="1007"/>
-          <w:ilvl w:val="0"/>
-        </w:numPr>
-      </w:pPr>
-      <w:r>
-        <w:t xml:space="preserve">Skills: Haskell, Python, Java</w:t>
-      </w:r>
-    </w:p>
-    <w:p>
-      <w:pPr>
-        <w:pStyle w:val="Compact"/>
-        <w:numPr>
-          <w:numId w:val="1007"/>
+      <w:bookmarkStart w:id="30" w:name="Xb6547958890a4e8b071f7e423b8738da120c805"/>
+      <w:r>
+        <w:t xml:space="preserve">University of Waterloo – Teaching Assistant (Algebra)</w:t>
+      </w:r>
+      <w:bookmarkEnd w:id="30"/>
+    </w:p>
+    <w:p>
+      <w:pPr>
+        <w:pStyle w:val="Compact"/>
+        <w:numPr>
+          <w:numId w:val="1010"/>
+          <w:ilvl w:val="0"/>
+        </w:numPr>
+      </w:pPr>
+      <w:r>
+        <w:t xml:space="preserve">Date: Sep 2019 – Dec 2019</w:t>
+      </w:r>
+    </w:p>
+    <w:p>
+      <w:pPr>
+        <w:pStyle w:val="Compact"/>
+        <w:numPr>
+          <w:numId w:val="1010"/>
+          <w:ilvl w:val="0"/>
+        </w:numPr>
+      </w:pPr>
+      <w:r>
+        <w:t xml:space="preserve">Location: Waterloo, Ontario</w:t>
+      </w:r>
+    </w:p>
+    <w:p>
+      <w:pPr>
+        <w:pStyle w:val="Compact"/>
+        <w:numPr>
+          <w:numId w:val="1010"/>
+          <w:ilvl w:val="0"/>
+        </w:numPr>
+      </w:pPr>
+      <w:r>
+        <w:t xml:space="preserve">Skills: Pure Math, Teaching</w:t>
+      </w:r>
+    </w:p>
+    <w:p>
+      <w:pPr>
+        <w:pStyle w:val="Compact"/>
+        <w:numPr>
+          <w:numId w:val="1010"/>
           <w:ilvl w:val="0"/>
         </w:numPr>
       </w:pPr>
@@ -463,101 +605,159 @@
       <w:pPr>
         <w:pStyle w:val="Compact"/>
         <w:numPr>
-          <w:numId w:val="1008"/>
+          <w:numId w:val="1011"/>
           <w:ilvl w:val="1"/>
         </w:numPr>
       </w:pPr>
       <w:r>
-        <w:t xml:space="preserve">Developed and maintained large Haskell code base responsible for automated firmware documentation, code, and signal generation</w:t>
-      </w:r>
-    </w:p>
-    <w:p>
-      <w:pPr>
-        <w:pStyle w:val="Compact"/>
-        <w:numPr>
-          <w:numId w:val="1008"/>
+        <w:t xml:space="preserve">Tutored classes of over 1000 students in number theory and abstract algebra</w:t>
+      </w:r>
+    </w:p>
+    <w:p>
+      <w:pPr>
+        <w:pStyle w:val="Compact"/>
+        <w:numPr>
+          <w:numId w:val="1011"/>
           <w:ilvl w:val="1"/>
         </w:numPr>
       </w:pPr>
       <w:r>
-        <w:t xml:space="preserve">Improved Haskell products’ performance and runtimes by over 20% by identifying laziness-related space leaks and rewriting hot code paths</w:t>
-      </w:r>
-    </w:p>
-    <w:p>
-      <w:pPr>
-        <w:pStyle w:val="Compact"/>
-        <w:numPr>
-          <w:numId w:val="1008"/>
+        <w:t xml:space="preserve">Prepared individual tutoring lesson plans to ameliorate understanding in advanced topics such as quadratic reciprocity or interactive theorem proving</w:t>
+      </w:r>
+    </w:p>
+    <w:p>
+      <w:pPr>
+        <w:pStyle w:val="Heading3"/>
+      </w:pPr>
+      <w:bookmarkStart w:id="31" w:name="Xbdd8defacf151625408a4cd6186af1568a45fe0"/>
+      <w:r>
+        <w:t xml:space="preserve">Ericsson – Software Engineering Intern (Performance)</w:t>
+      </w:r>
+      <w:bookmarkEnd w:id="31"/>
+    </w:p>
+    <w:p>
+      <w:pPr>
+        <w:pStyle w:val="Compact"/>
+        <w:numPr>
+          <w:numId w:val="1012"/>
+          <w:ilvl w:val="0"/>
+        </w:numPr>
+      </w:pPr>
+      <w:r>
+        <w:t xml:space="preserve">Date: May 2019 – Aug 2019</w:t>
+      </w:r>
+    </w:p>
+    <w:p>
+      <w:pPr>
+        <w:pStyle w:val="Compact"/>
+        <w:numPr>
+          <w:numId w:val="1012"/>
+          <w:ilvl w:val="0"/>
+        </w:numPr>
+      </w:pPr>
+      <w:r>
+        <w:t xml:space="preserve">Location: Kanata, Ontario</w:t>
+      </w:r>
+    </w:p>
+    <w:p>
+      <w:pPr>
+        <w:pStyle w:val="Compact"/>
+        <w:numPr>
+          <w:numId w:val="1012"/>
+          <w:ilvl w:val="0"/>
+        </w:numPr>
+      </w:pPr>
+      <w:r>
+        <w:t xml:space="preserve">Skills: Clojure, Python</w:t>
+      </w:r>
+    </w:p>
+    <w:p>
+      <w:pPr>
+        <w:pStyle w:val="Compact"/>
+        <w:numPr>
+          <w:numId w:val="1012"/>
+          <w:ilvl w:val="0"/>
+        </w:numPr>
+      </w:pPr>
+      <w:r>
+        <w:t xml:space="preserve">Description:</w:t>
+      </w:r>
+    </w:p>
+    <w:p>
+      <w:pPr>
+        <w:pStyle w:val="Compact"/>
+        <w:numPr>
+          <w:numId w:val="1013"/>
           <w:ilvl w:val="1"/>
         </w:numPr>
       </w:pPr>
       <w:r>
-        <w:t xml:space="preserve">Responsible for design and implementation of firmware verification infrastructure employed by entire organization</w:t>
-      </w:r>
-    </w:p>
-    <w:p>
-      <w:pPr>
-        <w:pStyle w:val="Compact"/>
-        <w:numPr>
-          <w:numId w:val="1008"/>
+        <w:t xml:space="preserve">Developed pure functional Clojure metrics infrastructure to monitor complex JVM architectures, allowing for discovery of multiple performance issues</w:t>
+      </w:r>
+    </w:p>
+    <w:p>
+      <w:pPr>
+        <w:pStyle w:val="Compact"/>
+        <w:numPr>
+          <w:numId w:val="1013"/>
           <w:ilvl w:val="1"/>
         </w:numPr>
       </w:pPr>
       <w:r>
-        <w:t xml:space="preserve">Designed and developed robust firmware signal inspection architecture with Java and modern statically typed Python</w:t>
+        <w:t xml:space="preserve">Implemented a parser and interpreter for an internally designed performance-testing DSL</w:t>
       </w:r>
     </w:p>
     <w:p>
       <w:pPr>
         <w:pStyle w:val="Heading3"/>
       </w:pPr>
-      <w:bookmarkStart w:id="30" w:name="Xb6547958890a4e8b071f7e423b8738da120c805"/>
-      <w:r>
-        <w:t xml:space="preserve">University of Waterloo – Teaching Assistant (Algebra)</w:t>
-      </w:r>
-      <w:bookmarkEnd w:id="30"/>
-    </w:p>
-    <w:p>
-      <w:pPr>
-        <w:pStyle w:val="Compact"/>
-        <w:numPr>
-          <w:numId w:val="1009"/>
-          <w:ilvl w:val="0"/>
-        </w:numPr>
-      </w:pPr>
-      <w:r>
-        <w:t xml:space="preserve">Date: Sep 2019 – Dec 2019</w:t>
-      </w:r>
-    </w:p>
-    <w:p>
-      <w:pPr>
-        <w:pStyle w:val="Compact"/>
-        <w:numPr>
-          <w:numId w:val="1009"/>
-          <w:ilvl w:val="0"/>
-        </w:numPr>
-      </w:pPr>
-      <w:r>
-        <w:t xml:space="preserve">Location: Waterloo, Ontario</w:t>
-      </w:r>
-    </w:p>
-    <w:p>
-      <w:pPr>
-        <w:pStyle w:val="Compact"/>
-        <w:numPr>
-          <w:numId w:val="1009"/>
-          <w:ilvl w:val="0"/>
-        </w:numPr>
-      </w:pPr>
-      <w:r>
-        <w:t xml:space="preserve">Skills: Pure Math, Teaching</w:t>
-      </w:r>
-    </w:p>
-    <w:p>
-      <w:pPr>
-        <w:pStyle w:val="Compact"/>
-        <w:numPr>
-          <w:numId w:val="1009"/>
+      <w:bookmarkStart w:id="32" w:name="X1e18279446d9611bd608b349e1dcda26510e975"/>
+      <w:r>
+        <w:t xml:space="preserve">CENX – Software Engineering Intern (Test Automation)</w:t>
+      </w:r>
+      <w:bookmarkEnd w:id="32"/>
+    </w:p>
+    <w:p>
+      <w:pPr>
+        <w:pStyle w:val="Compact"/>
+        <w:numPr>
+          <w:numId w:val="1014"/>
+          <w:ilvl w:val="0"/>
+        </w:numPr>
+      </w:pPr>
+      <w:r>
+        <w:t xml:space="preserve">Date: Jul 2017 – Sep 2017</w:t>
+      </w:r>
+    </w:p>
+    <w:p>
+      <w:pPr>
+        <w:pStyle w:val="Compact"/>
+        <w:numPr>
+          <w:numId w:val="1014"/>
+          <w:ilvl w:val="0"/>
+        </w:numPr>
+      </w:pPr>
+      <w:r>
+        <w:t xml:space="preserve">Location: Ottawa, Ontario</w:t>
+      </w:r>
+    </w:p>
+    <w:p>
+      <w:pPr>
+        <w:pStyle w:val="Compact"/>
+        <w:numPr>
+          <w:numId w:val="1014"/>
+          <w:ilvl w:val="0"/>
+        </w:numPr>
+      </w:pPr>
+      <w:r>
+        <w:t xml:space="preserve">Skills: Python, Systems</w:t>
+      </w:r>
+    </w:p>
+    <w:p>
+      <w:pPr>
+        <w:pStyle w:val="Compact"/>
+        <w:numPr>
+          <w:numId w:val="1014"/>
           <w:ilvl w:val="0"/>
         </w:numPr>
       </w:pPr>
@@ -569,53 +769,53 @@
       <w:pPr>
         <w:pStyle w:val="Compact"/>
         <w:numPr>
-          <w:numId w:val="1010"/>
+          <w:numId w:val="1015"/>
           <w:ilvl w:val="1"/>
         </w:numPr>
       </w:pPr>
       <w:r>
-        <w:t xml:space="preserve">Tutored classes of over 1000 students in number theory and abstract algebra</w:t>
-      </w:r>
-    </w:p>
-    <w:p>
-      <w:pPr>
-        <w:pStyle w:val="Compact"/>
-        <w:numPr>
-          <w:numId w:val="1010"/>
+        <w:t xml:space="preserve">Developed robust automated Python framework for load-testing web apps</w:t>
+      </w:r>
+    </w:p>
+    <w:p>
+      <w:pPr>
+        <w:pStyle w:val="Compact"/>
+        <w:numPr>
+          <w:numId w:val="1015"/>
           <w:ilvl w:val="1"/>
         </w:numPr>
       </w:pPr>
       <w:r>
-        <w:t xml:space="preserve">Prepared individual tutoring lesson plans to ameliorate understanding in advanced topics such as quadratic reciprocity or interactive theorem proving</w:t>
+        <w:t xml:space="preserve">Created custom implementation of IETF RFC socket protocols to debug non-standard network stacks</w:t>
       </w:r>
     </w:p>
     <w:p>
       <w:pPr>
         <w:pStyle w:val="Heading3"/>
       </w:pPr>
-      <w:bookmarkStart w:id="31" w:name="Xbdd8defacf151625408a4cd6186af1568a45fe0"/>
-      <w:r>
-        <w:t xml:space="preserve">Ericsson – Software Engineering Intern (Performance)</w:t>
-      </w:r>
-      <w:bookmarkEnd w:id="31"/>
-    </w:p>
-    <w:p>
-      <w:pPr>
-        <w:pStyle w:val="Compact"/>
-        <w:numPr>
-          <w:numId w:val="1011"/>
-          <w:ilvl w:val="0"/>
-        </w:numPr>
-      </w:pPr>
-      <w:r>
-        <w:t xml:space="preserve">Date: May 2019 – Aug 2019</w:t>
-      </w:r>
-    </w:p>
-    <w:p>
-      <w:pPr>
-        <w:pStyle w:val="Compact"/>
-        <w:numPr>
-          <w:numId w:val="1011"/>
+      <w:bookmarkStart w:id="33" w:name="X1f4e2265cbd3b58917176fb2ee9568b7c3517b6"/>
+      <w:r>
+        <w:t xml:space="preserve">inBay Technologies – Software Engineering Intern (Full Stack)</w:t>
+      </w:r>
+      <w:bookmarkEnd w:id="33"/>
+    </w:p>
+    <w:p>
+      <w:pPr>
+        <w:pStyle w:val="Compact"/>
+        <w:numPr>
+          <w:numId w:val="1016"/>
+          <w:ilvl w:val="0"/>
+        </w:numPr>
+      </w:pPr>
+      <w:r>
+        <w:t xml:space="preserve">Date: Jul 2016 – Aug 2016</w:t>
+      </w:r>
+    </w:p>
+    <w:p>
+      <w:pPr>
+        <w:pStyle w:val="Compact"/>
+        <w:numPr>
+          <w:numId w:val="1016"/>
           <w:ilvl w:val="0"/>
         </w:numPr>
       </w:pPr>
@@ -627,19 +827,19 @@
       <w:pPr>
         <w:pStyle w:val="Compact"/>
         <w:numPr>
-          <w:numId w:val="1011"/>
-          <w:ilvl w:val="0"/>
-        </w:numPr>
-      </w:pPr>
-      <w:r>
-        <w:t xml:space="preserve">Skills: Clojure, Python</w:t>
-      </w:r>
-    </w:p>
-    <w:p>
-      <w:pPr>
-        <w:pStyle w:val="Compact"/>
-        <w:numPr>
-          <w:numId w:val="1011"/>
+          <w:numId w:val="1016"/>
+          <w:ilvl w:val="0"/>
+        </w:numPr>
+      </w:pPr>
+      <w:r>
+        <w:t xml:space="preserve">Skills: Ruby, Rails, Javascript</w:t>
+      </w:r>
+    </w:p>
+    <w:p>
+      <w:pPr>
+        <w:pStyle w:val="Compact"/>
+        <w:numPr>
+          <w:numId w:val="1016"/>
           <w:ilvl w:val="0"/>
         </w:numPr>
       </w:pPr>
@@ -651,187 +851,11 @@
       <w:pPr>
         <w:pStyle w:val="Compact"/>
         <w:numPr>
-          <w:numId w:val="1012"/>
+          <w:numId w:val="1017"/>
           <w:ilvl w:val="1"/>
         </w:numPr>
       </w:pPr>
       <w:r>
-        <w:t xml:space="preserve">Developed pure functional Clojure metrics infrastructure to monitor complex JVM architectures, allowing for discovery of multiple performance issues</w:t>
-      </w:r>
-    </w:p>
-    <w:p>
-      <w:pPr>
-        <w:pStyle w:val="Compact"/>
-        <w:numPr>
-          <w:numId w:val="1012"/>
-          <w:ilvl w:val="1"/>
-        </w:numPr>
-      </w:pPr>
-      <w:r>
-        <w:t xml:space="preserve">Implemented a parser and interpreter for an internally designed performance-testing DSL</w:t>
-      </w:r>
-    </w:p>
-    <w:p>
-      <w:pPr>
-        <w:pStyle w:val="Heading3"/>
-      </w:pPr>
-      <w:bookmarkStart w:id="32" w:name="X1e18279446d9611bd608b349e1dcda26510e975"/>
-      <w:r>
-        <w:t xml:space="preserve">CENX – Software Engineering Intern (Test Automation)</w:t>
-      </w:r>
-      <w:bookmarkEnd w:id="32"/>
-    </w:p>
-    <w:p>
-      <w:pPr>
-        <w:pStyle w:val="Compact"/>
-        <w:numPr>
-          <w:numId w:val="1013"/>
-          <w:ilvl w:val="0"/>
-        </w:numPr>
-      </w:pPr>
-      <w:r>
-        <w:t xml:space="preserve">Date: Jul 2017 – Sep 2017</w:t>
-      </w:r>
-    </w:p>
-    <w:p>
-      <w:pPr>
-        <w:pStyle w:val="Compact"/>
-        <w:numPr>
-          <w:numId w:val="1013"/>
-          <w:ilvl w:val="0"/>
-        </w:numPr>
-      </w:pPr>
-      <w:r>
-        <w:t xml:space="preserve">Location: Ottawa, Ontario</w:t>
-      </w:r>
-    </w:p>
-    <w:p>
-      <w:pPr>
-        <w:pStyle w:val="Compact"/>
-        <w:numPr>
-          <w:numId w:val="1013"/>
-          <w:ilvl w:val="0"/>
-        </w:numPr>
-      </w:pPr>
-      <w:r>
-        <w:t xml:space="preserve">Skills: Python, Systems</w:t>
-      </w:r>
-    </w:p>
-    <w:p>
-      <w:pPr>
-        <w:pStyle w:val="Compact"/>
-        <w:numPr>
-          <w:numId w:val="1013"/>
-          <w:ilvl w:val="0"/>
-        </w:numPr>
-      </w:pPr>
-      <w:r>
-        <w:t xml:space="preserve">Description:</w:t>
-      </w:r>
-    </w:p>
-    <w:p>
-      <w:pPr>
-        <w:pStyle w:val="Compact"/>
-        <w:numPr>
-          <w:numId w:val="1014"/>
-          <w:ilvl w:val="1"/>
-        </w:numPr>
-      </w:pPr>
-      <w:r>
-        <w:t xml:space="preserve">Developed robust automated Python framework for load-testing web apps</w:t>
-      </w:r>
-    </w:p>
-    <w:p>
-      <w:pPr>
-        <w:pStyle w:val="Compact"/>
-        <w:numPr>
-          <w:numId w:val="1014"/>
-          <w:ilvl w:val="1"/>
-        </w:numPr>
-      </w:pPr>
-      <w:r>
-        <w:t xml:space="preserve">Created custom implementation of IETF RFC socket protocols to debug non-standard network stacks</w:t>
-      </w:r>
-    </w:p>
-    <w:p>
-      <w:pPr>
-        <w:pStyle w:val="Compact"/>
-        <w:numPr>
-          <w:numId w:val="1014"/>
-          <w:ilvl w:val="1"/>
-        </w:numPr>
-      </w:pPr>
-      <w:r>
-        <w:t xml:space="preserve">Discovered and provided patches for multiple security issues, including cryptography weaknesses, via automated fuzzing</w:t>
-      </w:r>
-    </w:p>
-    <w:p>
-      <w:pPr>
-        <w:pStyle w:val="Heading3"/>
-      </w:pPr>
-      <w:bookmarkStart w:id="33" w:name="X1f4e2265cbd3b58917176fb2ee9568b7c3517b6"/>
-      <w:r>
-        <w:t xml:space="preserve">inBay Technologies – Software Engineering Intern (Full Stack)</w:t>
-      </w:r>
-      <w:bookmarkEnd w:id="33"/>
-    </w:p>
-    <w:p>
-      <w:pPr>
-        <w:pStyle w:val="Compact"/>
-        <w:numPr>
-          <w:numId w:val="1015"/>
-          <w:ilvl w:val="0"/>
-        </w:numPr>
-      </w:pPr>
-      <w:r>
-        <w:t xml:space="preserve">Date: Jul 2016 – Aug 2016</w:t>
-      </w:r>
-    </w:p>
-    <w:p>
-      <w:pPr>
-        <w:pStyle w:val="Compact"/>
-        <w:numPr>
-          <w:numId w:val="1015"/>
-          <w:ilvl w:val="0"/>
-        </w:numPr>
-      </w:pPr>
-      <w:r>
-        <w:t xml:space="preserve">Location: Kanata, Ontario</w:t>
-      </w:r>
-    </w:p>
-    <w:p>
-      <w:pPr>
-        <w:pStyle w:val="Compact"/>
-        <w:numPr>
-          <w:numId w:val="1015"/>
-          <w:ilvl w:val="0"/>
-        </w:numPr>
-      </w:pPr>
-      <w:r>
-        <w:t xml:space="preserve">Skills: Ruby, Rails, Javascript</w:t>
-      </w:r>
-    </w:p>
-    <w:p>
-      <w:pPr>
-        <w:pStyle w:val="Compact"/>
-        <w:numPr>
-          <w:numId w:val="1015"/>
-          <w:ilvl w:val="0"/>
-        </w:numPr>
-      </w:pPr>
-      <w:r>
-        <w:t xml:space="preserve">Description:</w:t>
-      </w:r>
-    </w:p>
-    <w:p>
-      <w:pPr>
-        <w:pStyle w:val="Compact"/>
-        <w:numPr>
-          <w:numId w:val="1016"/>
-          <w:ilvl w:val="1"/>
-        </w:numPr>
-      </w:pPr>
-      <w:r>
         <w:t xml:space="preserve">Created internal use development tools backed by Ruby on Rails and Javascript to monitor and debug specialized production systems</w:t>
       </w:r>
     </w:p>
@@ -849,7 +873,7 @@
       <w:pPr>
         <w:pStyle w:val="Compact"/>
         <w:numPr>
-          <w:numId w:val="1017"/>
+          <w:numId w:val="1018"/>
           <w:ilvl w:val="0"/>
         </w:numPr>
       </w:pPr>
@@ -869,7 +893,7 @@
       <w:pPr>
         <w:pStyle w:val="Compact"/>
         <w:numPr>
-          <w:numId w:val="1017"/>
+          <w:numId w:val="1018"/>
           <w:ilvl w:val="0"/>
         </w:numPr>
       </w:pPr>
@@ -889,7 +913,7 @@
       <w:pPr>
         <w:pStyle w:val="Compact"/>
         <w:numPr>
-          <w:numId w:val="1017"/>
+          <w:numId w:val="1018"/>
           <w:ilvl w:val="0"/>
         </w:numPr>
       </w:pPr>
@@ -919,7 +943,7 @@
       <w:pPr>
         <w:pStyle w:val="Compact"/>
         <w:numPr>
-          <w:numId w:val="1018"/>
+          <w:numId w:val="1019"/>
           <w:ilvl w:val="0"/>
         </w:numPr>
       </w:pPr>
@@ -936,7 +960,7 @@
       <w:pPr>
         <w:pStyle w:val="Compact"/>
         <w:numPr>
-          <w:numId w:val="1019"/>
+          <w:numId w:val="1020"/>
           <w:ilvl w:val="1"/>
         </w:numPr>
       </w:pPr>
@@ -957,7 +981,7 @@
       <w:pPr>
         <w:pStyle w:val="Compact"/>
         <w:numPr>
-          <w:numId w:val="1018"/>
+          <w:numId w:val="1019"/>
           <w:ilvl w:val="0"/>
         </w:numPr>
       </w:pPr>
@@ -974,7 +998,7 @@
       <w:pPr>
         <w:pStyle w:val="Compact"/>
         <w:numPr>
-          <w:numId w:val="1020"/>
+          <w:numId w:val="1021"/>
           <w:ilvl w:val="1"/>
         </w:numPr>
       </w:pPr>
@@ -995,7 +1019,7 @@
       <w:pPr>
         <w:pStyle w:val="Compact"/>
         <w:numPr>
-          <w:numId w:val="1018"/>
+          <w:numId w:val="1019"/>
           <w:ilvl w:val="0"/>
         </w:numPr>
       </w:pPr>
@@ -1012,7 +1036,7 @@
       <w:pPr>
         <w:pStyle w:val="Compact"/>
         <w:numPr>
-          <w:numId w:val="1021"/>
+          <w:numId w:val="1022"/>
           <w:ilvl w:val="1"/>
         </w:numPr>
       </w:pPr>
@@ -1033,7 +1057,7 @@
       <w:pPr>
         <w:pStyle w:val="Compact"/>
         <w:numPr>
-          <w:numId w:val="1018"/>
+          <w:numId w:val="1019"/>
           <w:ilvl w:val="0"/>
         </w:numPr>
       </w:pPr>
@@ -1050,7 +1074,7 @@
       <w:pPr>
         <w:pStyle w:val="Compact"/>
         <w:numPr>
-          <w:numId w:val="1022"/>
+          <w:numId w:val="1023"/>
           <w:ilvl w:val="1"/>
         </w:numPr>
       </w:pPr>
@@ -1071,7 +1095,7 @@
       <w:pPr>
         <w:pStyle w:val="Compact"/>
         <w:numPr>
-          <w:numId w:val="1018"/>
+          <w:numId w:val="1019"/>
           <w:ilvl w:val="0"/>
         </w:numPr>
       </w:pPr>
@@ -1088,7 +1112,7 @@
       <w:pPr>
         <w:pStyle w:val="Compact"/>
         <w:numPr>
-          <w:numId w:val="1023"/>
+          <w:numId w:val="1024"/>
           <w:ilvl w:val="1"/>
         </w:numPr>
       </w:pPr>
@@ -1119,7 +1143,7 @@
       <w:pPr>
         <w:pStyle w:val="Compact"/>
         <w:numPr>
-          <w:numId w:val="1024"/>
+          <w:numId w:val="1025"/>
           <w:ilvl w:val="0"/>
         </w:numPr>
       </w:pPr>
@@ -1131,7 +1155,7 @@
       <w:pPr>
         <w:pStyle w:val="Compact"/>
         <w:numPr>
-          <w:numId w:val="1024"/>
+          <w:numId w:val="1025"/>
           <w:ilvl w:val="0"/>
         </w:numPr>
       </w:pPr>
@@ -1143,7 +1167,7 @@
       <w:pPr>
         <w:pStyle w:val="Compact"/>
         <w:numPr>
-          <w:numId w:val="1024"/>
+          <w:numId w:val="1025"/>
           <w:ilvl w:val="0"/>
         </w:numPr>
       </w:pPr>
@@ -1165,12 +1189,12 @@
       <w:pPr>
         <w:pStyle w:val="Compact"/>
         <w:numPr>
-          <w:numId w:val="1025"/>
-          <w:ilvl w:val="0"/>
-        </w:numPr>
-      </w:pPr>
-      <w:r>
-        <w:t xml:space="preserve">University of Waterloo (May 2022): Bachelor’s degree, Computer Science</w:t>
+          <w:numId w:val="1026"/>
+          <w:ilvl w:val="0"/>
+        </w:numPr>
+      </w:pPr>
+      <w:r>
+        <w:t xml:space="preserve">University of Waterloo (May 2023): Bachelor’s degree, Computer Science</w:t>
       </w:r>
     </w:p>
     <w:p>
@@ -1187,7 +1211,7 @@
       <w:pPr>
         <w:pStyle w:val="Compact"/>
         <w:numPr>
-          <w:numId w:val="1026"/>
+          <w:numId w:val="1027"/>
           <w:ilvl w:val="0"/>
         </w:numPr>
       </w:pPr>
@@ -1199,7 +1223,7 @@
       <w:pPr>
         <w:pStyle w:val="Compact"/>
         <w:numPr>
-          <w:numId w:val="1026"/>
+          <w:numId w:val="1027"/>
           <w:ilvl w:val="0"/>
         </w:numPr>
       </w:pPr>
@@ -1211,7 +1235,7 @@
       <w:pPr>
         <w:pStyle w:val="Compact"/>
         <w:numPr>
-          <w:numId w:val="1026"/>
+          <w:numId w:val="1027"/>
           <w:ilvl w:val="0"/>
         </w:numPr>
       </w:pPr>
@@ -1223,7 +1247,7 @@
       <w:pPr>
         <w:pStyle w:val="Compact"/>
         <w:numPr>
-          <w:numId w:val="1026"/>
+          <w:numId w:val="1027"/>
           <w:ilvl w:val="0"/>
         </w:numPr>
       </w:pPr>
@@ -1546,6 +1570,9 @@
     <w:abstractNumId w:val="991"/>
   </w:num>
   <w:num w:numId="1026">
+    <w:abstractNumId w:val="991"/>
+  </w:num>
+  <w:num w:numId="1027">
     <w:abstractNumId w:val="991"/>
   </w:num>
 </w:numbering>

</xml_diff>